<commit_message>
Correction changement bonne version Analyse
</commit_message>
<xml_diff>
--- a/Analyse Preliminaire/Gabarit_Analyse.docx
+++ b/Analyse Preliminaire/Gabarit_Analyse.docx
@@ -1,6 +1,6 @@
 
 <file path=word/document.xml><?xml version="1.0" encoding="utf-8"?>
-<w:document xmlns:wpc="http://schemas.microsoft.com/office/word/2010/wordprocessingCanvas" xmlns:cx="http://schemas.microsoft.com/office/drawing/2014/chartex" xmlns:cx1="http://schemas.microsoft.com/office/drawing/2015/9/8/chartex" xmlns:cx2="http://schemas.microsoft.com/office/drawing/2015/10/21/chartex" xmlns:cx3="http://schemas.microsoft.com/office/drawing/2016/5/9/chartex" xmlns:cx4="http://schemas.microsoft.com/office/drawing/2016/5/10/chartex" xmlns:cx5="http://schemas.microsoft.com/office/drawing/2016/5/11/chartex" xmlns:cx6="http://schemas.microsoft.com/office/drawing/2016/5/12/chartex" xmlns:cx7="http://schemas.microsoft.com/office/drawing/2016/5/13/chartex" xmlns:cx8="http://schemas.microsoft.com/office/drawing/2016/5/14/chartex" xmlns:mc="http://schemas.openxmlformats.org/markup-compatibility/2006" xmlns:aink="http://schemas.microsoft.com/office/drawing/2016/ink" xmlns:am3d="http://schemas.microsoft.com/office/drawing/2017/model3d" xmlns:o="urn:schemas-microsoft-com:office:office" xmlns:oel="http://schemas.microsoft.com/office/2019/extlst" xmlns:r="http://schemas.openxmlformats.org/officeDocument/2006/relationships" xmlns:m="http://schemas.openxmlformats.org/officeDocument/2006/math" xmlns:v="urn:schemas-microsoft-com:vml" xmlns:wp14="http://schemas.microsoft.com/office/word/2010/wordprocessingDrawing" xmlns:wp="http://schemas.openxmlformats.org/drawingml/2006/wordprocessingDrawing" xmlns:w10="urn:schemas-microsoft-com:office:word" xmlns:w="http://schemas.openxmlformats.org/wordprocessingml/2006/main" xmlns:w14="http://schemas.microsoft.com/office/word/2010/wordml" xmlns:w15="http://schemas.microsoft.com/office/word/2012/wordml" xmlns:w16cex="http://schemas.microsoft.com/office/word/2018/wordml/cex" xmlns:w16cid="http://schemas.microsoft.com/office/word/2016/wordml/cid" xmlns:w16="http://schemas.microsoft.com/office/word/2018/wordml" xmlns:w16du="http://schemas.microsoft.com/office/word/2023/wordml/word16du" xmlns:w16sdtdh="http://schemas.microsoft.com/office/word/2020/wordml/sdtdatahash" xmlns:w16sdtfl="http://schemas.microsoft.com/office/word/2024/wordml/sdtformatlock" xmlns:w16se="http://schemas.microsoft.com/office/word/2015/wordml/symex" xmlns:wpg="http://schemas.microsoft.com/office/word/2010/wordprocessingGroup" xmlns:wpi="http://schemas.microsoft.com/office/word/2010/wordprocessingInk" xmlns:wne="http://schemas.microsoft.com/office/word/2006/wordml" xmlns:wps="http://schemas.microsoft.com/office/word/2010/wordprocessingShape" mc:Ignorable="w14 w15 w16se w16cid w16 w16cex w16sdtdh w16sdtfl w16du wp14">
+<w:document xmlns:wpc="http://schemas.microsoft.com/office/word/2010/wordprocessingCanvas" xmlns:cx="http://schemas.microsoft.com/office/drawing/2014/chartex" xmlns:cx1="http://schemas.microsoft.com/office/drawing/2015/9/8/chartex" xmlns:cx2="http://schemas.microsoft.com/office/drawing/2015/10/21/chartex" xmlns:cx3="http://schemas.microsoft.com/office/drawing/2016/5/9/chartex" xmlns:cx4="http://schemas.microsoft.com/office/drawing/2016/5/10/chartex" xmlns:cx5="http://schemas.microsoft.com/office/drawing/2016/5/11/chartex" xmlns:cx6="http://schemas.microsoft.com/office/drawing/2016/5/12/chartex" xmlns:cx7="http://schemas.microsoft.com/office/drawing/2016/5/13/chartex" xmlns:cx8="http://schemas.microsoft.com/office/drawing/2016/5/14/chartex" xmlns:mc="http://schemas.openxmlformats.org/markup-compatibility/2006" xmlns:aink="http://schemas.microsoft.com/office/drawing/2016/ink" xmlns:am3d="http://schemas.microsoft.com/office/drawing/2017/model3d" xmlns:o="urn:schemas-microsoft-com:office:office" xmlns:oel="http://schemas.microsoft.com/office/2019/extlst" xmlns:r="http://schemas.openxmlformats.org/officeDocument/2006/relationships" xmlns:m="http://schemas.openxmlformats.org/officeDocument/2006/math" xmlns:v="urn:schemas-microsoft-com:vml" xmlns:wp14="http://schemas.microsoft.com/office/word/2010/wordprocessingDrawing" xmlns:wp="http://schemas.openxmlformats.org/drawingml/2006/wordprocessingDrawing" xmlns:w10="urn:schemas-microsoft-com:office:word" xmlns:w="http://schemas.openxmlformats.org/wordprocessingml/2006/main" xmlns:w14="http://schemas.microsoft.com/office/word/2010/wordml" xmlns:w15="http://schemas.microsoft.com/office/word/2012/wordml" xmlns:w16cex="http://schemas.microsoft.com/office/word/2018/wordml/cex" xmlns:w16cid="http://schemas.microsoft.com/office/word/2016/wordml/cid" xmlns:w16="http://schemas.microsoft.com/office/word/2018/wordml" xmlns:w16du="http://schemas.microsoft.com/office/word/2023/wordml/word16du" xmlns:w16sdtdh="http://schemas.microsoft.com/office/word/2020/wordml/sdtdatahash" xmlns:w16se="http://schemas.microsoft.com/office/word/2015/wordml/symex" xmlns:wpg="http://schemas.microsoft.com/office/word/2010/wordprocessingGroup" xmlns:wpi="http://schemas.microsoft.com/office/word/2010/wordprocessingInk" xmlns:wne="http://schemas.microsoft.com/office/word/2006/wordml" xmlns:wps="http://schemas.microsoft.com/office/word/2010/wordprocessingShape" xmlns:a="http://schemas.openxmlformats.org/drawingml/2006/main" xmlns:pic="http://schemas.openxmlformats.org/drawingml/2006/picture" xmlns:a14="http://schemas.microsoft.com/office/drawing/2010/main" mc:Ignorable="w14 w15 w16se w16cid w16 w16cex w16sdtdh w16du wp14">
   <w:body>
     <w:p>
       <w:pPr>
@@ -9,8 +9,8 @@
           <w:lang w:val="fr-CA"/>
         </w:rPr>
       </w:pPr>
-      <w:bookmarkStart w:id="0" w:name="_Toc460773097"/>
-      <w:bookmarkStart w:id="1" w:name="_Toc460773263"/>
+      <w:bookmarkStart w:name="_Toc460773097" w:id="0"/>
+      <w:bookmarkStart w:name="_Toc460773263" w:id="1"/>
       <w:r>
         <w:rPr>
           <w:lang w:val="fr-CA"/>
@@ -116,8 +116,8 @@
           <w:lang w:val="fr-CA"/>
         </w:rPr>
       </w:pPr>
-      <w:bookmarkStart w:id="2" w:name="_Toc460773099"/>
-      <w:bookmarkStart w:id="3" w:name="_Toc460773265"/>
+      <w:bookmarkStart w:name="_Toc460773099" w:id="2"/>
+      <w:bookmarkStart w:name="_Toc460773265" w:id="3"/>
       <w:r>
         <w:rPr>
           <w:b/>
@@ -193,8 +193,8 @@
           <w:lang w:val="fr-CA"/>
         </w:rPr>
       </w:pPr>
-      <w:bookmarkStart w:id="4" w:name="_Toc460773100"/>
-      <w:bookmarkStart w:id="5" w:name="_Toc460773266"/>
+      <w:bookmarkStart w:name="_Toc460773100" w:id="4"/>
+      <w:bookmarkStart w:name="_Toc460773266" w:id="5"/>
       <w:r>
         <w:rPr>
           <w:lang w:val="fr-CA"/>
@@ -206,17 +206,23 @@
     </w:p>
     <w:p>
       <w:pPr>
+        <w:spacing w:line="259" w:lineRule="auto"/>
+        <w:jc w:val="center"/>
+      </w:pPr>
+      <w:r>
+        <w:rPr>
+          <w:lang w:val="fr-CA"/>
+        </w:rPr>
+        <w:t>Mathieu Brodeur-Béliveau</w:t>
+      </w:r>
+    </w:p>
+    <w:p>
+      <w:pPr>
         <w:jc w:val="center"/>
         <w:rPr>
           <w:lang w:val="fr-CA"/>
         </w:rPr>
       </w:pPr>
-      <w:r>
-        <w:rPr>
-          <w:lang w:val="fr-CA"/>
-        </w:rPr>
-        <w:t>Nom du professeur</w:t>
-      </w:r>
     </w:p>
     <w:p>
       <w:pPr>
@@ -257,16 +263,8 @@
           <w:lang w:val="fr-CA"/>
         </w:rPr>
       </w:pPr>
-    </w:p>
-    <w:p>
-      <w:pPr>
-        <w:jc w:val="center"/>
-        <w:rPr>
-          <w:lang w:val="fr-CA"/>
-        </w:rPr>
-      </w:pPr>
-      <w:bookmarkStart w:id="6" w:name="_Toc460773101"/>
-      <w:bookmarkStart w:id="7" w:name="_Toc460773267"/>
+      <w:bookmarkStart w:name="_Toc460773101" w:id="6"/>
+      <w:bookmarkStart w:name="_Toc460773267" w:id="7"/>
       <w:r>
         <w:rPr>
           <w:lang w:val="fr-CA"/>
@@ -288,88 +286,6 @@
           <w:lang w:val="fr-CA"/>
         </w:rPr>
         <w:t>Équipe</w:t>
-      </w:r>
-    </w:p>
-    <w:p>
-      <w:pPr>
-        <w:jc w:val="center"/>
-        <w:rPr>
-          <w:lang w:val="fr-CA"/>
-        </w:rPr>
-      </w:pPr>
-    </w:p>
-    <w:p>
-      <w:pPr>
-        <w:jc w:val="center"/>
-        <w:rPr>
-          <w:lang w:val="fr-CA"/>
-        </w:rPr>
-      </w:pPr>
-    </w:p>
-    <w:p>
-      <w:pPr>
-        <w:jc w:val="center"/>
-        <w:rPr>
-          <w:lang w:val="fr-CA"/>
-        </w:rPr>
-      </w:pPr>
-    </w:p>
-    <w:p>
-      <w:pPr>
-        <w:jc w:val="center"/>
-        <w:rPr>
-          <w:lang w:val="fr-CA"/>
-        </w:rPr>
-      </w:pPr>
-    </w:p>
-    <w:p>
-      <w:pPr>
-        <w:jc w:val="center"/>
-        <w:rPr>
-          <w:lang w:val="fr-CA"/>
-        </w:rPr>
-      </w:pPr>
-    </w:p>
-    <w:p>
-      <w:pPr>
-        <w:jc w:val="center"/>
-        <w:rPr>
-          <w:lang w:val="fr-CA"/>
-        </w:rPr>
-      </w:pPr>
-      <w:bookmarkStart w:id="8" w:name="_Toc460773102"/>
-      <w:bookmarkStart w:id="9" w:name="_Toc460773268"/>
-      <w:r>
-        <w:rPr>
-          <w:lang w:val="fr-CA"/>
-        </w:rPr>
-        <w:t>Collège de Bois-de-Boulogne</w:t>
-      </w:r>
-      <w:bookmarkEnd w:id="8"/>
-      <w:bookmarkEnd w:id="9"/>
-    </w:p>
-    <w:p>
-      <w:pPr>
-        <w:jc w:val="center"/>
-        <w:rPr>
-          <w:lang w:val="fr-CA"/>
-        </w:rPr>
-        <w:sectPr>
-          <w:footerReference w:type="even" r:id="rId9"/>
-          <w:footerReference w:type="default" r:id="rId10"/>
-          <w:pgSz w:w="12240" w:h="15840"/>
-          <w:pgMar w:top="1440" w:right="1800" w:bottom="1440" w:left="1800" w:header="708" w:footer="708" w:gutter="0"/>
-          <w:pgNumType w:start="1"/>
-          <w:cols w:space="708"/>
-          <w:titlePg/>
-          <w:docGrid w:linePitch="400"/>
-        </w:sectPr>
-      </w:pPr>
-      <w:r>
-        <w:rPr>
-          <w:lang w:val="fr-CA"/>
-        </w:rPr>
-        <w:t>12</w:t>
       </w:r>
       <w:r>
         <w:rPr>
@@ -381,46 +297,128 @@
         <w:rPr>
           <w:lang w:val="fr-CA"/>
         </w:rPr>
-        <w:t>janvier</w:t>
+        <w:t>4</w:t>
+      </w:r>
+    </w:p>
+    <w:p>
+      <w:pPr>
+        <w:jc w:val="center"/>
+        <w:rPr>
+          <w:lang w:val="fr-CA"/>
+        </w:rPr>
+      </w:pPr>
+    </w:p>
+    <w:p>
+      <w:pPr>
+        <w:jc w:val="center"/>
+        <w:rPr>
+          <w:lang w:val="fr-CA"/>
+        </w:rPr>
+      </w:pPr>
+    </w:p>
+    <w:p>
+      <w:pPr>
+        <w:jc w:val="center"/>
+        <w:rPr>
+          <w:lang w:val="fr-CA"/>
+        </w:rPr>
+      </w:pPr>
+    </w:p>
+    <w:p>
+      <w:pPr>
+        <w:jc w:val="center"/>
+        <w:rPr>
+          <w:lang w:val="fr-CA"/>
+        </w:rPr>
+      </w:pPr>
+    </w:p>
+    <w:p>
+      <w:pPr>
+        <w:jc w:val="center"/>
+        <w:rPr>
+          <w:lang w:val="fr-CA"/>
+        </w:rPr>
+      </w:pPr>
+    </w:p>
+    <w:p>
+      <w:pPr>
+        <w:jc w:val="center"/>
+        <w:rPr>
+          <w:lang w:val="fr-CA"/>
+        </w:rPr>
+      </w:pPr>
+      <w:bookmarkStart w:name="_Toc460773102" w:id="8"/>
+      <w:bookmarkStart w:name="_Toc460773268" w:id="9"/>
+      <w:r>
+        <w:rPr>
+          <w:lang w:val="fr-CA"/>
+        </w:rPr>
+        <w:t>Collège de Bois-de-Boulogne</w:t>
+      </w:r>
+      <w:bookmarkEnd w:id="8"/>
+      <w:bookmarkEnd w:id="9"/>
+    </w:p>
+    <w:p>
+      <w:pPr>
+        <w:jc w:val="center"/>
+        <w:rPr>
+          <w:lang w:val="fr-CA"/>
+        </w:rPr>
+        <w:sectPr>
+          <w:footerReference w:type="even" r:id="rId9"/>
+          <w:footerReference w:type="default" r:id="rId10"/>
+          <w:pgSz w:w="12240" w:h="15840" w:orient="portrait"/>
+          <w:pgMar w:top="1440" w:right="1800" w:bottom="1440" w:left="1800" w:header="708" w:footer="708" w:gutter="0"/>
+          <w:pgNumType w:start="1"/>
+          <w:cols w:space="708"/>
+          <w:titlePg/>
+          <w:docGrid w:linePitch="400"/>
+        </w:sectPr>
+      </w:pPr>
+      <w:r>
+        <w:rPr>
+          <w:lang w:val="fr-CA"/>
+        </w:rPr>
+        <w:t>1</w:t>
       </w:r>
       <w:r>
         <w:rPr>
           <w:lang w:val="fr-CA"/>
         </w:rPr>
-        <w:t xml:space="preserve"> 20</w:t>
-      </w:r>
-      <w:r>
-        <w:rPr>
-          <w:lang w:val="fr-CA"/>
-        </w:rPr>
-        <w:t>23</w:t>
+        <w:t>0 février 2025</w:t>
       </w:r>
     </w:p>
     <w:sdt>
       <w:sdtPr>
+        <w:id w:val="-751046523"/>
+        <w:docPartObj>
+          <w:docPartGallery w:val="Table of Contents"/>
+          <w:docPartUnique/>
+        </w:docPartObj>
         <w:rPr>
-          <w:rFonts w:asciiTheme="minorHAnsi" w:eastAsiaTheme="minorEastAsia" w:hAnsiTheme="minorHAnsi" w:cstheme="minorBidi"/>
+          <w:rFonts w:ascii="Calibri" w:hAnsi="Calibri" w:eastAsia="Yu Mincho" w:cs="Arial" w:asciiTheme="minorAscii" w:hAnsiTheme="minorAscii" w:eastAsiaTheme="minorEastAsia" w:cstheme="minorBidi"/>
           <w:b w:val="0"/>
           <w:bCs w:val="0"/>
           <w:color w:val="auto"/>
           <w:sz w:val="24"/>
           <w:szCs w:val="24"/>
         </w:rPr>
-        <w:id w:val="-751046523"/>
-        <w:docPartObj>
-          <w:docPartGallery w:val="Table of Contents"/>
-          <w:docPartUnique/>
-        </w:docPartObj>
       </w:sdtPr>
       <w:sdtEndPr>
         <w:rPr>
+          <w:rFonts w:ascii="Calibri" w:hAnsi="Calibri" w:eastAsia="Yu Mincho" w:cs="Arial" w:asciiTheme="minorAscii" w:hAnsiTheme="minorAscii" w:eastAsiaTheme="minorEastAsia" w:cstheme="minorBidi"/>
+          <w:b w:val="0"/>
+          <w:bCs w:val="0"/>
           <w:noProof/>
+          <w:color w:val="auto"/>
+          <w:sz w:val="24"/>
+          <w:szCs w:val="24"/>
         </w:rPr>
       </w:sdtEndPr>
       <w:sdtContent>
         <w:p>
           <w:pPr>
-            <w:pStyle w:val="En-ttedetabledesmatires"/>
+            <w:pStyle w:val="TOCHeading"/>
             <w:rPr>
               <w:rFonts w:asciiTheme="minorHAnsi" w:hAnsiTheme="minorHAnsi"/>
             </w:rPr>
@@ -434,7 +432,7 @@
         </w:p>
         <w:p>
           <w:pPr>
-            <w:pStyle w:val="TM1"/>
+            <w:pStyle w:val="TOC1"/>
             <w:tabs>
               <w:tab w:val="right" w:pos="8630"/>
             </w:tabs>
@@ -468,10 +466,10 @@
             </w:rPr>
             <w:fldChar w:fldCharType="separate"/>
           </w:r>
-          <w:hyperlink w:anchor="_Toc188265156" w:history="1">
+          <w:hyperlink w:history="1" w:anchor="_Toc188265156">
             <w:r>
               <w:rPr>
-                <w:rStyle w:val="Hyperlien"/>
+                <w:rStyle w:val="Hyperlink"/>
                 <w:noProof/>
               </w:rPr>
               <w:t>Historique du document</w:t>
@@ -528,7 +526,7 @@
         </w:p>
         <w:p>
           <w:pPr>
-            <w:pStyle w:val="TM1"/>
+            <w:pStyle w:val="TOC1"/>
             <w:tabs>
               <w:tab w:val="right" w:pos="8630"/>
             </w:tabs>
@@ -545,10 +543,10 @@
               <w14:ligatures w14:val="standardContextual"/>
             </w:rPr>
           </w:pPr>
-          <w:hyperlink w:anchor="_Toc188265157" w:history="1">
+          <w:hyperlink w:history="1" w:anchor="_Toc188265157">
             <w:r>
               <w:rPr>
-                <w:rStyle w:val="Hyperlien"/>
+                <w:rStyle w:val="Hyperlink"/>
                 <w:noProof/>
               </w:rPr>
               <w:t>Description du projet</w:t>
@@ -605,7 +603,7 @@
         </w:p>
         <w:p>
           <w:pPr>
-            <w:pStyle w:val="TM1"/>
+            <w:pStyle w:val="TOC1"/>
             <w:tabs>
               <w:tab w:val="right" w:pos="8630"/>
             </w:tabs>
@@ -622,10 +620,10 @@
               <w14:ligatures w14:val="standardContextual"/>
             </w:rPr>
           </w:pPr>
-          <w:hyperlink w:anchor="_Toc188265158" w:history="1">
+          <w:hyperlink w:history="1" w:anchor="_Toc188265158">
             <w:r>
               <w:rPr>
-                <w:rStyle w:val="Hyperlien"/>
+                <w:rStyle w:val="Hyperlink"/>
                 <w:noProof/>
               </w:rPr>
               <w:t>Exigences fonctionnelles</w:t>
@@ -682,7 +680,7 @@
         </w:p>
         <w:p>
           <w:pPr>
-            <w:pStyle w:val="TM1"/>
+            <w:pStyle w:val="TOC1"/>
             <w:tabs>
               <w:tab w:val="right" w:pos="8630"/>
             </w:tabs>
@@ -699,10 +697,10 @@
               <w14:ligatures w14:val="standardContextual"/>
             </w:rPr>
           </w:pPr>
-          <w:hyperlink w:anchor="_Toc188265159" w:history="1">
+          <w:hyperlink w:history="1" w:anchor="_Toc188265159">
             <w:r>
               <w:rPr>
-                <w:rStyle w:val="Hyperlien"/>
+                <w:rStyle w:val="Hyperlink"/>
                 <w:noProof/>
               </w:rPr>
               <w:t>Portée</w:t>
@@ -759,7 +757,7 @@
         </w:p>
         <w:p>
           <w:pPr>
-            <w:pStyle w:val="TM1"/>
+            <w:pStyle w:val="TOC1"/>
             <w:tabs>
               <w:tab w:val="right" w:pos="8630"/>
             </w:tabs>
@@ -776,10 +774,10 @@
               <w14:ligatures w14:val="standardContextual"/>
             </w:rPr>
           </w:pPr>
-          <w:hyperlink w:anchor="_Toc188265160" w:history="1">
+          <w:hyperlink w:history="1" w:anchor="_Toc188265160">
             <w:r>
               <w:rPr>
-                <w:rStyle w:val="Hyperlien"/>
+                <w:rStyle w:val="Hyperlink"/>
                 <w:noProof/>
               </w:rPr>
               <w:t>Modèle de la base de données</w:t>
@@ -836,7 +834,7 @@
         </w:p>
         <w:p>
           <w:pPr>
-            <w:pStyle w:val="TM2"/>
+            <w:pStyle w:val="TOC2"/>
             <w:tabs>
               <w:tab w:val="right" w:pos="8630"/>
             </w:tabs>
@@ -852,10 +850,10 @@
               <w14:ligatures w14:val="standardContextual"/>
             </w:rPr>
           </w:pPr>
-          <w:hyperlink w:anchor="_Toc188265161" w:history="1">
+          <w:hyperlink w:history="1" w:anchor="_Toc188265161">
             <w:r>
               <w:rPr>
-                <w:rStyle w:val="Hyperlien"/>
+                <w:rStyle w:val="Hyperlink"/>
                 <w:noProof/>
               </w:rPr>
               <w:t>Légende</w:t>
@@ -912,7 +910,7 @@
         </w:p>
         <w:p>
           <w:pPr>
-            <w:pStyle w:val="TM1"/>
+            <w:pStyle w:val="TOC1"/>
             <w:tabs>
               <w:tab w:val="right" w:pos="8630"/>
             </w:tabs>
@@ -929,10 +927,10 @@
               <w14:ligatures w14:val="standardContextual"/>
             </w:rPr>
           </w:pPr>
-          <w:hyperlink w:anchor="_Toc188265162" w:history="1">
+          <w:hyperlink w:history="1" w:anchor="_Toc188265162">
             <w:r>
               <w:rPr>
-                <w:rStyle w:val="Hyperlien"/>
+                <w:rStyle w:val="Hyperlink"/>
                 <w:noProof/>
               </w:rPr>
               <w:t>Maquettes du site Web</w:t>
@@ -1000,28 +998,52 @@
       </w:sdtContent>
     </w:sdt>
     <w:p>
-      <w:bookmarkStart w:id="10" w:name="_Toc460773103"/>
-      <w:r>
-        <w:br w:type="page"/>
-      </w:r>
-    </w:p>
-    <w:p>
-      <w:pPr>
-        <w:pStyle w:val="Titre1"/>
+      <w:pPr>
+        <w:pStyle w:val="Heading1"/>
         <w:rPr>
           <w:rFonts w:asciiTheme="minorHAnsi" w:hAnsiTheme="minorHAnsi"/>
         </w:rPr>
       </w:pPr>
-      <w:bookmarkStart w:id="11" w:name="_Toc188265156"/>
-      <w:bookmarkEnd w:id="10"/>
+    </w:p>
+    <w:p>
+      <w:pPr>
+        <w:pStyle w:val="Heading1"/>
+        <w:rPr>
+          <w:rFonts w:asciiTheme="minorHAnsi" w:hAnsiTheme="minorHAnsi"/>
+        </w:rPr>
+      </w:pPr>
+    </w:p>
+    <w:p>
+      <w:pPr>
+        <w:pStyle w:val="Heading1"/>
+        <w:rPr>
+          <w:rFonts w:asciiTheme="minorHAnsi" w:hAnsiTheme="minorHAnsi"/>
+        </w:rPr>
+      </w:pPr>
+    </w:p>
+    <w:p>
+      <w:pPr>
+        <w:pStyle w:val="Heading1"/>
+        <w:rPr>
+          <w:rFonts w:asciiTheme="minorHAnsi" w:hAnsiTheme="minorHAnsi"/>
+        </w:rPr>
+      </w:pPr>
+    </w:p>
+    <w:p>
+      <w:pPr>
+        <w:pStyle w:val="Heading1"/>
+        <w:rPr>
+          <w:rFonts w:asciiTheme="minorHAnsi" w:hAnsiTheme="minorHAnsi"/>
+        </w:rPr>
+      </w:pPr>
+      <w:bookmarkStart w:name="_Toc188265156" w:id="10"/>
       <w:r>
         <w:rPr>
           <w:rFonts w:asciiTheme="minorHAnsi" w:hAnsiTheme="minorHAnsi"/>
         </w:rPr>
-        <w:lastRenderedPageBreak/>
         <w:t>Historique du document</w:t>
       </w:r>
-      <w:bookmarkEnd w:id="11"/>
+      <w:bookmarkEnd w:id="10"/>
     </w:p>
     <w:p/>
     <w:p>
@@ -1032,7 +1054,7 @@
     <w:p/>
     <w:tbl>
       <w:tblPr>
-        <w:tblStyle w:val="TableauGrille4-Accentuation5"/>
+        <w:tblStyle w:val="GridTable4-Accent5"/>
         <w:tblW w:w="0" w:type="auto"/>
         <w:tblLook w:val="04A0" w:firstRow="1" w:lastRow="0" w:firstColumn="1" w:lastColumn="0" w:noHBand="0" w:noVBand="1"/>
       </w:tblPr>
@@ -1291,19 +1313,29 @@
     </w:tbl>
     <w:p>
       <w:pPr>
-        <w:pStyle w:val="Lgende"/>
+        <w:pStyle w:val="Caption"/>
       </w:pPr>
       <w:r>
         <w:t xml:space="preserve">Tableau </w:t>
       </w:r>
-      <w:fldSimple w:instr=" SEQ Tableau \* ARABIC ">
-        <w:r>
-          <w:rPr>
-            <w:noProof/>
-          </w:rPr>
-          <w:t>1</w:t>
-        </w:r>
-      </w:fldSimple>
+      <w:r>
+        <w:fldChar w:fldCharType="begin"/>
+      </w:r>
+      <w:r>
+        <w:instrText>SEQ Tableau \* ARABIC</w:instrText>
+      </w:r>
+      <w:r>
+        <w:fldChar w:fldCharType="separate"/>
+      </w:r>
+      <w:r>
+        <w:rPr>
+          <w:noProof/>
+        </w:rPr>
+        <w:t>1</w:t>
+      </w:r>
+      <w:r>
+        <w:fldChar w:fldCharType="end"/>
+      </w:r>
       <w:r>
         <w:t xml:space="preserve"> : historique du document.</w:t>
       </w:r>
@@ -1323,14 +1355,71 @@
     </w:p>
     <w:p>
       <w:pPr>
-        <w:pStyle w:val="Titre1"/>
-      </w:pPr>
-      <w:bookmarkStart w:id="12" w:name="_Toc188265157"/>
+        <w:pStyle w:val="Heading1"/>
+      </w:pPr>
+      <w:bookmarkStart w:name="_Toc188265157" w:id="11"/>
       <w:r>
-        <w:lastRenderedPageBreak/>
         <w:t>Description du projet</w:t>
       </w:r>
-      <w:bookmarkEnd w:id="12"/>
+      <w:bookmarkEnd w:id="11"/>
+    </w:p>
+    <w:p>
+      <w:r>
+        <w:rPr/>
+        <w:t xml:space="preserve">(Endroit à venir a près, ou avant </w:t>
+      </w:r>
+      <w:r>
+        <w:rPr/>
+        <w:t xml:space="preserve">le visionnement d’un </w:t>
+      </w:r>
+      <w:r>
+        <w:rPr/>
+        <w:t xml:space="preserve">film pour donne un </w:t>
+      </w:r>
+      <w:r>
+        <w:rPr/>
+        <w:t>“</w:t>
+      </w:r>
+      <w:r>
+        <w:rPr/>
+        <w:t>rating</w:t>
+      </w:r>
+      <w:r>
+        <w:rPr/>
+        <w:t>”</w:t>
+      </w:r>
+      <w:r>
+        <w:rPr/>
+        <w:t xml:space="preserve"> </w:t>
+      </w:r>
+      <w:r>
+        <w:rPr/>
+        <w:t>où</w:t>
+      </w:r>
+      <w:r>
+        <w:rPr/>
+        <w:t xml:space="preserve"> nous donnez une idée du film et </w:t>
+      </w:r>
+      <w:r>
+        <w:rPr/>
+        <w:t xml:space="preserve">du </w:t>
+      </w:r>
+      <w:r>
+        <w:rPr/>
+        <w:t>dire</w:t>
+      </w:r>
+      <w:r>
+        <w:rPr/>
+        <w:t>cteur</w:t>
+      </w:r>
+      <w:r>
+        <w:rPr/>
+        <w:t>.</w:t>
+      </w:r>
+      <w:r>
+        <w:rPr/>
+        <w:t>)</w:t>
+      </w:r>
     </w:p>
     <w:p/>
     <w:p>
@@ -1344,13 +1433,13 @@
     <w:p/>
     <w:p>
       <w:pPr>
-        <w:pStyle w:val="Titre1"/>
-      </w:pPr>
-      <w:bookmarkStart w:id="13" w:name="_Toc188265158"/>
+        <w:pStyle w:val="Heading1"/>
+      </w:pPr>
+      <w:bookmarkStart w:name="_Toc188265158" w:id="12"/>
       <w:r>
         <w:t>Exigences fonctionnelles</w:t>
       </w:r>
-      <w:bookmarkEnd w:id="13"/>
+      <w:bookmarkEnd w:id="12"/>
     </w:p>
     <w:p/>
     <w:p>
@@ -1361,24 +1450,43 @@
     <w:p/>
     <w:p>
       <w:pPr>
-        <w:pStyle w:val="Titre1"/>
-      </w:pPr>
-      <w:bookmarkStart w:id="14" w:name="_Toc188265159"/>
+        <w:pStyle w:val="Heading1"/>
+      </w:pPr>
+      <w:bookmarkStart w:name="_Toc188265159" w:id="13"/>
       <w:r>
         <w:t>Portée</w:t>
       </w:r>
-      <w:bookmarkEnd w:id="14"/>
+      <w:bookmarkEnd w:id="13"/>
     </w:p>
-    <w:p/>
     <w:p>
       <w:r>
-        <w:t xml:space="preserve"> « La gestion de la portée du projet consiste principalement à définir et à contrôler ce qui est et n'est pas inclus dans le projet ».</w:t>
+        <w:t>(</w:t>
+      </w:r>
+      <w:r>
+        <w:t>Portée</w:t>
+      </w:r>
+      <w:r>
+        <w:t xml:space="preserve"> = chose que le site web ne permet pas de faire)</w:t>
       </w:r>
     </w:p>
     <w:p>
+      <w:r>
+        <w:rPr/>
+        <w:t xml:space="preserve"> </w:t>
+      </w:r>
+      <w:r>
+        <w:rPr/>
+        <w:t>L’utilisateur ne peux pas visionner les films.</w:t>
+      </w:r>
+      <w:r>
+        <w:rPr/>
+        <w:t xml:space="preserve"> Pas de </w:t>
+      </w:r>
+    </w:p>
+    <w:p>
       <w:pPr>
         <w:rPr>
-          <w:rFonts w:asciiTheme="majorHAnsi" w:eastAsiaTheme="majorEastAsia" w:hAnsiTheme="majorHAnsi" w:cstheme="majorBidi"/>
+          <w:rFonts w:asciiTheme="majorHAnsi" w:hAnsiTheme="majorHAnsi" w:eastAsiaTheme="majorEastAsia" w:cstheme="majorBidi"/>
           <w:color w:val="2E74B5" w:themeColor="accent1" w:themeShade="BF"/>
           <w:sz w:val="32"/>
           <w:szCs w:val="32"/>
@@ -1390,20 +1498,19 @@
     </w:p>
     <w:p>
       <w:pPr>
-        <w:pStyle w:val="Titre1"/>
+        <w:pStyle w:val="Heading1"/>
         <w:rPr>
           <w:rFonts w:asciiTheme="minorHAnsi" w:hAnsiTheme="minorHAnsi"/>
         </w:rPr>
       </w:pPr>
-      <w:bookmarkStart w:id="15" w:name="_Toc188265160"/>
+      <w:bookmarkStart w:name="_Toc188265160" w:id="14"/>
       <w:r>
         <w:rPr>
           <w:rFonts w:asciiTheme="minorHAnsi" w:hAnsiTheme="minorHAnsi"/>
         </w:rPr>
-        <w:lastRenderedPageBreak/>
         <w:t>Modèle de la base de données</w:t>
       </w:r>
-      <w:bookmarkEnd w:id="15"/>
+      <w:bookmarkEnd w:id="14"/>
     </w:p>
     <w:p/>
     <w:p>
@@ -1411,20 +1518,63 @@
         <w:t>Insérer ici le modèle relationnel générer par Oracle.</w:t>
       </w:r>
     </w:p>
+    <w:p/>
     <w:p>
-      <w:pPr>
-        <w:keepNext/>
-      </w:pPr>
+      <w:r>
+        <w:t xml:space="preserve">Film = </w:t>
+      </w:r>
+      <w:r>
+        <w:t>durée</w:t>
+      </w:r>
+      <w:r>
+        <w:t>, date sortie, directeur, genre, description, photo affiche</w:t>
+      </w:r>
+    </w:p>
+    <w:p/>
+    <w:p>
+      <w:r>
+        <w:rPr/>
+        <w:t xml:space="preserve">La page d’accueil va avoir 2 boutons </w:t>
+      </w:r>
+      <w:r>
+        <w:rPr/>
+        <w:t>aux coins</w:t>
+      </w:r>
+      <w:r>
+        <w:rPr/>
+        <w:t xml:space="preserve"> du </w:t>
+      </w:r>
+      <w:r>
+        <w:rPr/>
+        <w:t>screen (</w:t>
+      </w:r>
+      <w:r>
+        <w:rPr/>
+        <w:t xml:space="preserve">connexion + </w:t>
+      </w:r>
+      <w:r>
+        <w:rPr/>
+        <w:t>inscription)</w:t>
+      </w:r>
+      <w:r>
+        <w:rPr/>
+        <w:t xml:space="preserve"> </w:t>
+      </w:r>
     </w:p>
     <w:p>
       <w:pPr>
-        <w:pStyle w:val="Titre2"/>
-      </w:pPr>
-      <w:bookmarkStart w:id="16" w:name="_Toc188265161"/>
+        <w:keepNext/>
+      </w:pPr>
+    </w:p>
+    <w:p>
+      <w:pPr>
+        <w:pStyle w:val="Heading2"/>
+      </w:pPr>
+      <w:bookmarkStart w:name="_Toc188265161" w:id="15"/>
       <w:r>
         <w:t>Légende</w:t>
       </w:r>
-      <w:bookmarkEnd w:id="16"/>
+      <w:bookmarkEnd w:id="15"/>
     </w:p>
     <w:p/>
     <w:p>
@@ -1439,20 +1589,19 @@
     </w:p>
     <w:p>
       <w:pPr>
-        <w:pStyle w:val="Titre1"/>
+        <w:pStyle w:val="Heading1"/>
         <w:rPr>
           <w:rFonts w:asciiTheme="minorHAnsi" w:hAnsiTheme="minorHAnsi"/>
         </w:rPr>
       </w:pPr>
-      <w:bookmarkStart w:id="17" w:name="_Toc188265162"/>
+      <w:bookmarkStart w:name="_Toc188265162" w:id="16"/>
       <w:r>
         <w:rPr>
           <w:rFonts w:asciiTheme="minorHAnsi" w:hAnsiTheme="minorHAnsi"/>
         </w:rPr>
-        <w:lastRenderedPageBreak/>
         <w:t>Maquettes du site Web</w:t>
       </w:r>
-      <w:bookmarkEnd w:id="17"/>
+      <w:bookmarkEnd w:id="16"/>
     </w:p>
     <w:p/>
     <w:p>
@@ -1551,19 +1700,29 @@
     </w:p>
     <w:p>
       <w:pPr>
-        <w:pStyle w:val="Lgende"/>
+        <w:pStyle w:val="Caption"/>
       </w:pPr>
       <w:r>
         <w:t xml:space="preserve">Figure </w:t>
       </w:r>
-      <w:fldSimple w:instr=" SEQ Figure \* ARABIC ">
-        <w:r>
-          <w:rPr>
-            <w:noProof/>
-          </w:rPr>
-          <w:t>8</w:t>
-        </w:r>
-      </w:fldSimple>
+      <w:r>
+        <w:fldChar w:fldCharType="begin"/>
+      </w:r>
+      <w:r>
+        <w:instrText>SEQ Figure \* ARABIC</w:instrText>
+      </w:r>
+      <w:r>
+        <w:fldChar w:fldCharType="separate"/>
+      </w:r>
+      <w:r>
+        <w:rPr>
+          <w:noProof/>
+        </w:rPr>
+        <w:t>8</w:t>
+      </w:r>
+      <w:r>
+        <w:fldChar w:fldCharType="end"/>
+      </w:r>
       <w:r>
         <w:t xml:space="preserve"> : écran d'ajout d'employés</w:t>
       </w:r>
@@ -1585,11 +1744,11 @@
     </w:p>
     <w:p>
       <w:pPr>
-        <w:pStyle w:val="Titre2"/>
+        <w:pStyle w:val="Heading2"/>
       </w:pPr>
     </w:p>
     <w:sectPr>
-      <w:pgSz w:w="12240" w:h="15840"/>
+      <w:pgSz w:w="12240" w:h="15840" w:orient="portrait"/>
       <w:pgMar w:top="1440" w:right="1800" w:bottom="1440" w:left="1800" w:header="708" w:footer="708" w:gutter="0"/>
       <w:pgNumType w:start="1"/>
       <w:cols w:space="708"/>
@@ -1601,7 +1760,7 @@
 </file>
 
 <file path=word/endnotes.xml><?xml version="1.0" encoding="utf-8"?>
-<w:endnotes xmlns:wpc="http://schemas.microsoft.com/office/word/2010/wordprocessingCanvas" xmlns:cx="http://schemas.microsoft.com/office/drawing/2014/chartex" xmlns:cx1="http://schemas.microsoft.com/office/drawing/2015/9/8/chartex" xmlns:cx2="http://schemas.microsoft.com/office/drawing/2015/10/21/chartex" xmlns:cx3="http://schemas.microsoft.com/office/drawing/2016/5/9/chartex" xmlns:cx4="http://schemas.microsoft.com/office/drawing/2016/5/10/chartex" xmlns:cx5="http://schemas.microsoft.com/office/drawing/2016/5/11/chartex" xmlns:cx6="http://schemas.microsoft.com/office/drawing/2016/5/12/chartex" xmlns:cx7="http://schemas.microsoft.com/office/drawing/2016/5/13/chartex" xmlns:cx8="http://schemas.microsoft.com/office/drawing/2016/5/14/chartex" xmlns:mc="http://schemas.openxmlformats.org/markup-compatibility/2006" xmlns:aink="http://schemas.microsoft.com/office/drawing/2016/ink" xmlns:am3d="http://schemas.microsoft.com/office/drawing/2017/model3d" xmlns:o="urn:schemas-microsoft-com:office:office" xmlns:oel="http://schemas.microsoft.com/office/2019/extlst" xmlns:r="http://schemas.openxmlformats.org/officeDocument/2006/relationships" xmlns:m="http://schemas.openxmlformats.org/officeDocument/2006/math" xmlns:v="urn:schemas-microsoft-com:vml" xmlns:wp14="http://schemas.microsoft.com/office/word/2010/wordprocessingDrawing" xmlns:wp="http://schemas.openxmlformats.org/drawingml/2006/wordprocessingDrawing" xmlns:w10="urn:schemas-microsoft-com:office:word" xmlns:w="http://schemas.openxmlformats.org/wordprocessingml/2006/main" xmlns:w14="http://schemas.microsoft.com/office/word/2010/wordml" xmlns:w15="http://schemas.microsoft.com/office/word/2012/wordml" xmlns:w16cex="http://schemas.microsoft.com/office/word/2018/wordml/cex" xmlns:w16cid="http://schemas.microsoft.com/office/word/2016/wordml/cid" xmlns:w16="http://schemas.microsoft.com/office/word/2018/wordml" xmlns:w16du="http://schemas.microsoft.com/office/word/2023/wordml/word16du" xmlns:w16sdtdh="http://schemas.microsoft.com/office/word/2020/wordml/sdtdatahash" xmlns:w16sdtfl="http://schemas.microsoft.com/office/word/2024/wordml/sdtformatlock" xmlns:w16se="http://schemas.microsoft.com/office/word/2015/wordml/symex" xmlns:wpg="http://schemas.microsoft.com/office/word/2010/wordprocessingGroup" xmlns:wpi="http://schemas.microsoft.com/office/word/2010/wordprocessingInk" xmlns:wne="http://schemas.microsoft.com/office/word/2006/wordml" xmlns:wps="http://schemas.microsoft.com/office/word/2010/wordprocessingShape" mc:Ignorable="w14 w15 w16se w16cid w16 w16cex w16sdtdh w16sdtfl w16du wp14">
+<w:endnotes xmlns:wpc="http://schemas.microsoft.com/office/word/2010/wordprocessingCanvas" xmlns:cx="http://schemas.microsoft.com/office/drawing/2014/chartex" xmlns:cx1="http://schemas.microsoft.com/office/drawing/2015/9/8/chartex" xmlns:cx2="http://schemas.microsoft.com/office/drawing/2015/10/21/chartex" xmlns:cx3="http://schemas.microsoft.com/office/drawing/2016/5/9/chartex" xmlns:cx4="http://schemas.microsoft.com/office/drawing/2016/5/10/chartex" xmlns:cx5="http://schemas.microsoft.com/office/drawing/2016/5/11/chartex" xmlns:cx6="http://schemas.microsoft.com/office/drawing/2016/5/12/chartex" xmlns:cx7="http://schemas.microsoft.com/office/drawing/2016/5/13/chartex" xmlns:cx8="http://schemas.microsoft.com/office/drawing/2016/5/14/chartex" xmlns:mc="http://schemas.openxmlformats.org/markup-compatibility/2006" xmlns:aink="http://schemas.microsoft.com/office/drawing/2016/ink" xmlns:am3d="http://schemas.microsoft.com/office/drawing/2017/model3d" xmlns:o="urn:schemas-microsoft-com:office:office" xmlns:oel="http://schemas.microsoft.com/office/2019/extlst" xmlns:r="http://schemas.openxmlformats.org/officeDocument/2006/relationships" xmlns:m="http://schemas.openxmlformats.org/officeDocument/2006/math" xmlns:v="urn:schemas-microsoft-com:vml" xmlns:wp14="http://schemas.microsoft.com/office/word/2010/wordprocessingDrawing" xmlns:wp="http://schemas.openxmlformats.org/drawingml/2006/wordprocessingDrawing" xmlns:w10="urn:schemas-microsoft-com:office:word" xmlns:w="http://schemas.openxmlformats.org/wordprocessingml/2006/main" xmlns:w14="http://schemas.microsoft.com/office/word/2010/wordml" xmlns:w15="http://schemas.microsoft.com/office/word/2012/wordml" xmlns:w16cex="http://schemas.microsoft.com/office/word/2018/wordml/cex" xmlns:w16cid="http://schemas.microsoft.com/office/word/2016/wordml/cid" xmlns:w16="http://schemas.microsoft.com/office/word/2018/wordml" xmlns:w16du="http://schemas.microsoft.com/office/word/2023/wordml/word16du" xmlns:w16sdtdh="http://schemas.microsoft.com/office/word/2020/wordml/sdtdatahash" xmlns:w16se="http://schemas.microsoft.com/office/word/2015/wordml/symex" xmlns:wpg="http://schemas.microsoft.com/office/word/2010/wordprocessingGroup" xmlns:wpi="http://schemas.microsoft.com/office/word/2010/wordprocessingInk" xmlns:wne="http://schemas.microsoft.com/office/word/2006/wordml" xmlns:wps="http://schemas.microsoft.com/office/word/2010/wordprocessingShape" mc:Ignorable="w14 w15 w16se w16cid w16 w16cex w16sdtdh w16du wp14">
   <w:endnote w:type="separator" w:id="-1">
     <w:p>
       <w:r>
@@ -1616,41 +1775,44 @@
       </w:r>
     </w:p>
   </w:endnote>
+  <w:endnote w:type="continuationNotice" w:id="1">
+    <w:p/>
+  </w:endnote>
 </w:endnotes>
 </file>
 
 <file path=word/footer1.xml><?xml version="1.0" encoding="utf-8"?>
-<w:ftr xmlns:wpc="http://schemas.microsoft.com/office/word/2010/wordprocessingCanvas" xmlns:cx="http://schemas.microsoft.com/office/drawing/2014/chartex" xmlns:cx1="http://schemas.microsoft.com/office/drawing/2015/9/8/chartex" xmlns:cx2="http://schemas.microsoft.com/office/drawing/2015/10/21/chartex" xmlns:cx3="http://schemas.microsoft.com/office/drawing/2016/5/9/chartex" xmlns:cx4="http://schemas.microsoft.com/office/drawing/2016/5/10/chartex" xmlns:cx5="http://schemas.microsoft.com/office/drawing/2016/5/11/chartex" xmlns:cx6="http://schemas.microsoft.com/office/drawing/2016/5/12/chartex" xmlns:cx7="http://schemas.microsoft.com/office/drawing/2016/5/13/chartex" xmlns:cx8="http://schemas.microsoft.com/office/drawing/2016/5/14/chartex" xmlns:mc="http://schemas.openxmlformats.org/markup-compatibility/2006" xmlns:aink="http://schemas.microsoft.com/office/drawing/2016/ink" xmlns:am3d="http://schemas.microsoft.com/office/drawing/2017/model3d" xmlns:o="urn:schemas-microsoft-com:office:office" xmlns:oel="http://schemas.microsoft.com/office/2019/extlst" xmlns:r="http://schemas.openxmlformats.org/officeDocument/2006/relationships" xmlns:m="http://schemas.openxmlformats.org/officeDocument/2006/math" xmlns:v="urn:schemas-microsoft-com:vml" xmlns:wp14="http://schemas.microsoft.com/office/word/2010/wordprocessingDrawing" xmlns:wp="http://schemas.openxmlformats.org/drawingml/2006/wordprocessingDrawing" xmlns:w10="urn:schemas-microsoft-com:office:word" xmlns:w="http://schemas.openxmlformats.org/wordprocessingml/2006/main" xmlns:w14="http://schemas.microsoft.com/office/word/2010/wordml" xmlns:w15="http://schemas.microsoft.com/office/word/2012/wordml" xmlns:w16cex="http://schemas.microsoft.com/office/word/2018/wordml/cex" xmlns:w16cid="http://schemas.microsoft.com/office/word/2016/wordml/cid" xmlns:w16="http://schemas.microsoft.com/office/word/2018/wordml" xmlns:w16du="http://schemas.microsoft.com/office/word/2023/wordml/word16du" xmlns:w16sdtdh="http://schemas.microsoft.com/office/word/2020/wordml/sdtdatahash" xmlns:w16sdtfl="http://schemas.microsoft.com/office/word/2024/wordml/sdtformatlock" xmlns:w16se="http://schemas.microsoft.com/office/word/2015/wordml/symex" xmlns:wpg="http://schemas.microsoft.com/office/word/2010/wordprocessingGroup" xmlns:wpi="http://schemas.microsoft.com/office/word/2010/wordprocessingInk" xmlns:wne="http://schemas.microsoft.com/office/word/2006/wordml" xmlns:wps="http://schemas.microsoft.com/office/word/2010/wordprocessingShape" mc:Ignorable="w14 w15 w16se w16cid w16 w16cex w16sdtdh w16sdtfl w16du wp14">
+<w:ftr xmlns:wpc="http://schemas.microsoft.com/office/word/2010/wordprocessingCanvas" xmlns:cx="http://schemas.microsoft.com/office/drawing/2014/chartex" xmlns:cx1="http://schemas.microsoft.com/office/drawing/2015/9/8/chartex" xmlns:cx2="http://schemas.microsoft.com/office/drawing/2015/10/21/chartex" xmlns:cx3="http://schemas.microsoft.com/office/drawing/2016/5/9/chartex" xmlns:cx4="http://schemas.microsoft.com/office/drawing/2016/5/10/chartex" xmlns:cx5="http://schemas.microsoft.com/office/drawing/2016/5/11/chartex" xmlns:cx6="http://schemas.microsoft.com/office/drawing/2016/5/12/chartex" xmlns:cx7="http://schemas.microsoft.com/office/drawing/2016/5/13/chartex" xmlns:cx8="http://schemas.microsoft.com/office/drawing/2016/5/14/chartex" xmlns:mc="http://schemas.openxmlformats.org/markup-compatibility/2006" xmlns:aink="http://schemas.microsoft.com/office/drawing/2016/ink" xmlns:am3d="http://schemas.microsoft.com/office/drawing/2017/model3d" xmlns:o="urn:schemas-microsoft-com:office:office" xmlns:oel="http://schemas.microsoft.com/office/2019/extlst" xmlns:r="http://schemas.openxmlformats.org/officeDocument/2006/relationships" xmlns:m="http://schemas.openxmlformats.org/officeDocument/2006/math" xmlns:v="urn:schemas-microsoft-com:vml" xmlns:wp14="http://schemas.microsoft.com/office/word/2010/wordprocessingDrawing" xmlns:wp="http://schemas.openxmlformats.org/drawingml/2006/wordprocessingDrawing" xmlns:w10="urn:schemas-microsoft-com:office:word" xmlns:w="http://schemas.openxmlformats.org/wordprocessingml/2006/main" xmlns:w14="http://schemas.microsoft.com/office/word/2010/wordml" xmlns:w15="http://schemas.microsoft.com/office/word/2012/wordml" xmlns:w16cex="http://schemas.microsoft.com/office/word/2018/wordml/cex" xmlns:w16cid="http://schemas.microsoft.com/office/word/2016/wordml/cid" xmlns:w16="http://schemas.microsoft.com/office/word/2018/wordml" xmlns:w16du="http://schemas.microsoft.com/office/word/2023/wordml/word16du" xmlns:w16sdtdh="http://schemas.microsoft.com/office/word/2020/wordml/sdtdatahash" xmlns:w16se="http://schemas.microsoft.com/office/word/2015/wordml/symex" xmlns:wpg="http://schemas.microsoft.com/office/word/2010/wordprocessingGroup" xmlns:wpi="http://schemas.microsoft.com/office/word/2010/wordprocessingInk" xmlns:wne="http://schemas.microsoft.com/office/word/2006/wordml" xmlns:wps="http://schemas.microsoft.com/office/word/2010/wordprocessingShape" mc:Ignorable="w14 w15 w16se w16cid w16 w16cex w16sdtdh w16du wp14">
   <w:p>
     <w:pPr>
-      <w:pStyle w:val="Pieddepage"/>
-      <w:framePr w:wrap="none" w:vAnchor="text" w:hAnchor="margin" w:xAlign="right" w:y="1"/>
-      <w:rPr>
-        <w:rStyle w:val="Numrodepage"/>
+      <w:pStyle w:val="Footer"/>
+      <w:framePr w:wrap="none" w:hAnchor="margin" w:vAnchor="text" w:xAlign="right" w:y="1"/>
+      <w:rPr>
+        <w:rStyle w:val="PageNumber"/>
       </w:rPr>
     </w:pPr>
     <w:r>
       <w:rPr>
-        <w:rStyle w:val="Numrodepage"/>
+        <w:rStyle w:val="PageNumber"/>
       </w:rPr>
       <w:fldChar w:fldCharType="begin"/>
     </w:r>
     <w:r>
       <w:rPr>
-        <w:rStyle w:val="Numrodepage"/>
+        <w:rStyle w:val="PageNumber"/>
       </w:rPr>
       <w:instrText xml:space="preserve">PAGE  </w:instrText>
     </w:r>
     <w:r>
       <w:rPr>
-        <w:rStyle w:val="Numrodepage"/>
+        <w:rStyle w:val="PageNumber"/>
       </w:rPr>
       <w:fldChar w:fldCharType="end"/>
     </w:r>
   </w:p>
   <w:p>
     <w:pPr>
-      <w:pStyle w:val="Pieddepage"/>
+      <w:pStyle w:val="Footer"/>
       <w:ind w:right="360"/>
     </w:pPr>
   </w:p>
@@ -1658,50 +1820,50 @@
 </file>
 
 <file path=word/footer2.xml><?xml version="1.0" encoding="utf-8"?>
-<w:ftr xmlns:wpc="http://schemas.microsoft.com/office/word/2010/wordprocessingCanvas" xmlns:cx="http://schemas.microsoft.com/office/drawing/2014/chartex" xmlns:cx1="http://schemas.microsoft.com/office/drawing/2015/9/8/chartex" xmlns:cx2="http://schemas.microsoft.com/office/drawing/2015/10/21/chartex" xmlns:cx3="http://schemas.microsoft.com/office/drawing/2016/5/9/chartex" xmlns:cx4="http://schemas.microsoft.com/office/drawing/2016/5/10/chartex" xmlns:cx5="http://schemas.microsoft.com/office/drawing/2016/5/11/chartex" xmlns:cx6="http://schemas.microsoft.com/office/drawing/2016/5/12/chartex" xmlns:cx7="http://schemas.microsoft.com/office/drawing/2016/5/13/chartex" xmlns:cx8="http://schemas.microsoft.com/office/drawing/2016/5/14/chartex" xmlns:mc="http://schemas.openxmlformats.org/markup-compatibility/2006" xmlns:aink="http://schemas.microsoft.com/office/drawing/2016/ink" xmlns:am3d="http://schemas.microsoft.com/office/drawing/2017/model3d" xmlns:o="urn:schemas-microsoft-com:office:office" xmlns:oel="http://schemas.microsoft.com/office/2019/extlst" xmlns:r="http://schemas.openxmlformats.org/officeDocument/2006/relationships" xmlns:m="http://schemas.openxmlformats.org/officeDocument/2006/math" xmlns:v="urn:schemas-microsoft-com:vml" xmlns:wp14="http://schemas.microsoft.com/office/word/2010/wordprocessingDrawing" xmlns:wp="http://schemas.openxmlformats.org/drawingml/2006/wordprocessingDrawing" xmlns:w10="urn:schemas-microsoft-com:office:word" xmlns:w="http://schemas.openxmlformats.org/wordprocessingml/2006/main" xmlns:w14="http://schemas.microsoft.com/office/word/2010/wordml" xmlns:w15="http://schemas.microsoft.com/office/word/2012/wordml" xmlns:w16cex="http://schemas.microsoft.com/office/word/2018/wordml/cex" xmlns:w16cid="http://schemas.microsoft.com/office/word/2016/wordml/cid" xmlns:w16="http://schemas.microsoft.com/office/word/2018/wordml" xmlns:w16du="http://schemas.microsoft.com/office/word/2023/wordml/word16du" xmlns:w16sdtdh="http://schemas.microsoft.com/office/word/2020/wordml/sdtdatahash" xmlns:w16sdtfl="http://schemas.microsoft.com/office/word/2024/wordml/sdtformatlock" xmlns:w16se="http://schemas.microsoft.com/office/word/2015/wordml/symex" xmlns:wpg="http://schemas.microsoft.com/office/word/2010/wordprocessingGroup" xmlns:wpi="http://schemas.microsoft.com/office/word/2010/wordprocessingInk" xmlns:wne="http://schemas.microsoft.com/office/word/2006/wordml" xmlns:wps="http://schemas.microsoft.com/office/word/2010/wordprocessingShape" mc:Ignorable="w14 w15 w16se w16cid w16 w16cex w16sdtdh w16sdtfl w16du wp14">
+<w:ftr xmlns:wpc="http://schemas.microsoft.com/office/word/2010/wordprocessingCanvas" xmlns:cx="http://schemas.microsoft.com/office/drawing/2014/chartex" xmlns:cx1="http://schemas.microsoft.com/office/drawing/2015/9/8/chartex" xmlns:cx2="http://schemas.microsoft.com/office/drawing/2015/10/21/chartex" xmlns:cx3="http://schemas.microsoft.com/office/drawing/2016/5/9/chartex" xmlns:cx4="http://schemas.microsoft.com/office/drawing/2016/5/10/chartex" xmlns:cx5="http://schemas.microsoft.com/office/drawing/2016/5/11/chartex" xmlns:cx6="http://schemas.microsoft.com/office/drawing/2016/5/12/chartex" xmlns:cx7="http://schemas.microsoft.com/office/drawing/2016/5/13/chartex" xmlns:cx8="http://schemas.microsoft.com/office/drawing/2016/5/14/chartex" xmlns:mc="http://schemas.openxmlformats.org/markup-compatibility/2006" xmlns:aink="http://schemas.microsoft.com/office/drawing/2016/ink" xmlns:am3d="http://schemas.microsoft.com/office/drawing/2017/model3d" xmlns:o="urn:schemas-microsoft-com:office:office" xmlns:oel="http://schemas.microsoft.com/office/2019/extlst" xmlns:r="http://schemas.openxmlformats.org/officeDocument/2006/relationships" xmlns:m="http://schemas.openxmlformats.org/officeDocument/2006/math" xmlns:v="urn:schemas-microsoft-com:vml" xmlns:wp14="http://schemas.microsoft.com/office/word/2010/wordprocessingDrawing" xmlns:wp="http://schemas.openxmlformats.org/drawingml/2006/wordprocessingDrawing" xmlns:w10="urn:schemas-microsoft-com:office:word" xmlns:w="http://schemas.openxmlformats.org/wordprocessingml/2006/main" xmlns:w14="http://schemas.microsoft.com/office/word/2010/wordml" xmlns:w15="http://schemas.microsoft.com/office/word/2012/wordml" xmlns:w16cex="http://schemas.microsoft.com/office/word/2018/wordml/cex" xmlns:w16cid="http://schemas.microsoft.com/office/word/2016/wordml/cid" xmlns:w16="http://schemas.microsoft.com/office/word/2018/wordml" xmlns:w16du="http://schemas.microsoft.com/office/word/2023/wordml/word16du" xmlns:w16sdtdh="http://schemas.microsoft.com/office/word/2020/wordml/sdtdatahash" xmlns:w16se="http://schemas.microsoft.com/office/word/2015/wordml/symex" xmlns:wpg="http://schemas.microsoft.com/office/word/2010/wordprocessingGroup" xmlns:wpi="http://schemas.microsoft.com/office/word/2010/wordprocessingInk" xmlns:wne="http://schemas.microsoft.com/office/word/2006/wordml" xmlns:wps="http://schemas.microsoft.com/office/word/2010/wordprocessingShape" mc:Ignorable="w14 w15 w16se w16cid w16 w16cex w16sdtdh w16du wp14">
   <w:p>
     <w:pPr>
-      <w:pStyle w:val="Pieddepage"/>
-      <w:framePr w:wrap="none" w:vAnchor="text" w:hAnchor="margin" w:xAlign="right" w:y="1"/>
-      <w:rPr>
-        <w:rStyle w:val="Numrodepage"/>
+      <w:pStyle w:val="Footer"/>
+      <w:framePr w:wrap="none" w:hAnchor="margin" w:vAnchor="text" w:xAlign="right" w:y="1"/>
+      <w:rPr>
+        <w:rStyle w:val="PageNumber"/>
       </w:rPr>
     </w:pPr>
     <w:r>
       <w:rPr>
-        <w:rStyle w:val="Numrodepage"/>
+        <w:rStyle w:val="PageNumber"/>
       </w:rPr>
       <w:fldChar w:fldCharType="begin"/>
     </w:r>
     <w:r>
       <w:rPr>
-        <w:rStyle w:val="Numrodepage"/>
+        <w:rStyle w:val="PageNumber"/>
       </w:rPr>
       <w:instrText xml:space="preserve">PAGE  </w:instrText>
     </w:r>
     <w:r>
       <w:rPr>
-        <w:rStyle w:val="Numrodepage"/>
+        <w:rStyle w:val="PageNumber"/>
       </w:rPr>
       <w:fldChar w:fldCharType="separate"/>
     </w:r>
     <w:r>
       <w:rPr>
-        <w:rStyle w:val="Numrodepage"/>
+        <w:rStyle w:val="PageNumber"/>
         <w:noProof/>
       </w:rPr>
       <w:t>19</w:t>
     </w:r>
     <w:r>
       <w:rPr>
-        <w:rStyle w:val="Numrodepage"/>
+        <w:rStyle w:val="PageNumber"/>
       </w:rPr>
       <w:fldChar w:fldCharType="end"/>
     </w:r>
   </w:p>
   <w:p>
     <w:pPr>
-      <w:pStyle w:val="Pieddepage"/>
+      <w:pStyle w:val="Footer"/>
       <w:ind w:right="360"/>
     </w:pPr>
   </w:p>
@@ -1709,7 +1871,7 @@
 </file>
 
 <file path=word/footnotes.xml><?xml version="1.0" encoding="utf-8"?>
-<w:footnotes xmlns:wpc="http://schemas.microsoft.com/office/word/2010/wordprocessingCanvas" xmlns:cx="http://schemas.microsoft.com/office/drawing/2014/chartex" xmlns:cx1="http://schemas.microsoft.com/office/drawing/2015/9/8/chartex" xmlns:cx2="http://schemas.microsoft.com/office/drawing/2015/10/21/chartex" xmlns:cx3="http://schemas.microsoft.com/office/drawing/2016/5/9/chartex" xmlns:cx4="http://schemas.microsoft.com/office/drawing/2016/5/10/chartex" xmlns:cx5="http://schemas.microsoft.com/office/drawing/2016/5/11/chartex" xmlns:cx6="http://schemas.microsoft.com/office/drawing/2016/5/12/chartex" xmlns:cx7="http://schemas.microsoft.com/office/drawing/2016/5/13/chartex" xmlns:cx8="http://schemas.microsoft.com/office/drawing/2016/5/14/chartex" xmlns:mc="http://schemas.openxmlformats.org/markup-compatibility/2006" xmlns:aink="http://schemas.microsoft.com/office/drawing/2016/ink" xmlns:am3d="http://schemas.microsoft.com/office/drawing/2017/model3d" xmlns:o="urn:schemas-microsoft-com:office:office" xmlns:oel="http://schemas.microsoft.com/office/2019/extlst" xmlns:r="http://schemas.openxmlformats.org/officeDocument/2006/relationships" xmlns:m="http://schemas.openxmlformats.org/officeDocument/2006/math" xmlns:v="urn:schemas-microsoft-com:vml" xmlns:wp14="http://schemas.microsoft.com/office/word/2010/wordprocessingDrawing" xmlns:wp="http://schemas.openxmlformats.org/drawingml/2006/wordprocessingDrawing" xmlns:w10="urn:schemas-microsoft-com:office:word" xmlns:w="http://schemas.openxmlformats.org/wordprocessingml/2006/main" xmlns:w14="http://schemas.microsoft.com/office/word/2010/wordml" xmlns:w15="http://schemas.microsoft.com/office/word/2012/wordml" xmlns:w16cex="http://schemas.microsoft.com/office/word/2018/wordml/cex" xmlns:w16cid="http://schemas.microsoft.com/office/word/2016/wordml/cid" xmlns:w16="http://schemas.microsoft.com/office/word/2018/wordml" xmlns:w16du="http://schemas.microsoft.com/office/word/2023/wordml/word16du" xmlns:w16sdtdh="http://schemas.microsoft.com/office/word/2020/wordml/sdtdatahash" xmlns:w16sdtfl="http://schemas.microsoft.com/office/word/2024/wordml/sdtformatlock" xmlns:w16se="http://schemas.microsoft.com/office/word/2015/wordml/symex" xmlns:wpg="http://schemas.microsoft.com/office/word/2010/wordprocessingGroup" xmlns:wpi="http://schemas.microsoft.com/office/word/2010/wordprocessingInk" xmlns:wne="http://schemas.microsoft.com/office/word/2006/wordml" xmlns:wps="http://schemas.microsoft.com/office/word/2010/wordprocessingShape" mc:Ignorable="w14 w15 w16se w16cid w16 w16cex w16sdtdh w16sdtfl w16du wp14">
+<w:footnotes xmlns:wpc="http://schemas.microsoft.com/office/word/2010/wordprocessingCanvas" xmlns:cx="http://schemas.microsoft.com/office/drawing/2014/chartex" xmlns:cx1="http://schemas.microsoft.com/office/drawing/2015/9/8/chartex" xmlns:cx2="http://schemas.microsoft.com/office/drawing/2015/10/21/chartex" xmlns:cx3="http://schemas.microsoft.com/office/drawing/2016/5/9/chartex" xmlns:cx4="http://schemas.microsoft.com/office/drawing/2016/5/10/chartex" xmlns:cx5="http://schemas.microsoft.com/office/drawing/2016/5/11/chartex" xmlns:cx6="http://schemas.microsoft.com/office/drawing/2016/5/12/chartex" xmlns:cx7="http://schemas.microsoft.com/office/drawing/2016/5/13/chartex" xmlns:cx8="http://schemas.microsoft.com/office/drawing/2016/5/14/chartex" xmlns:mc="http://schemas.openxmlformats.org/markup-compatibility/2006" xmlns:aink="http://schemas.microsoft.com/office/drawing/2016/ink" xmlns:am3d="http://schemas.microsoft.com/office/drawing/2017/model3d" xmlns:o="urn:schemas-microsoft-com:office:office" xmlns:oel="http://schemas.microsoft.com/office/2019/extlst" xmlns:r="http://schemas.openxmlformats.org/officeDocument/2006/relationships" xmlns:m="http://schemas.openxmlformats.org/officeDocument/2006/math" xmlns:v="urn:schemas-microsoft-com:vml" xmlns:wp14="http://schemas.microsoft.com/office/word/2010/wordprocessingDrawing" xmlns:wp="http://schemas.openxmlformats.org/drawingml/2006/wordprocessingDrawing" xmlns:w10="urn:schemas-microsoft-com:office:word" xmlns:w="http://schemas.openxmlformats.org/wordprocessingml/2006/main" xmlns:w14="http://schemas.microsoft.com/office/word/2010/wordml" xmlns:w15="http://schemas.microsoft.com/office/word/2012/wordml" xmlns:w16cex="http://schemas.microsoft.com/office/word/2018/wordml/cex" xmlns:w16cid="http://schemas.microsoft.com/office/word/2016/wordml/cid" xmlns:w16="http://schemas.microsoft.com/office/word/2018/wordml" xmlns:w16du="http://schemas.microsoft.com/office/word/2023/wordml/word16du" xmlns:w16sdtdh="http://schemas.microsoft.com/office/word/2020/wordml/sdtdatahash" xmlns:w16se="http://schemas.microsoft.com/office/word/2015/wordml/symex" xmlns:wpg="http://schemas.microsoft.com/office/word/2010/wordprocessingGroup" xmlns:wpi="http://schemas.microsoft.com/office/word/2010/wordprocessingInk" xmlns:wne="http://schemas.microsoft.com/office/word/2006/wordml" xmlns:wps="http://schemas.microsoft.com/office/word/2010/wordprocessingShape" mc:Ignorable="w14 w15 w16se w16cid w16 w16cex w16sdtdh w16du wp14">
   <w:footnote w:type="separator" w:id="-1">
     <w:p>
       <w:r>
@@ -1724,11 +1886,14 @@
       </w:r>
     </w:p>
   </w:footnote>
+  <w:footnote w:type="continuationNotice" w:id="1">
+    <w:p/>
+  </w:footnote>
 </w:footnotes>
 </file>
 
 <file path=word/numbering.xml><?xml version="1.0" encoding="utf-8"?>
-<w:numbering xmlns:wpc="http://schemas.microsoft.com/office/word/2010/wordprocessingCanvas" xmlns:cx="http://schemas.microsoft.com/office/drawing/2014/chartex" xmlns:cx1="http://schemas.microsoft.com/office/drawing/2015/9/8/chartex" xmlns:cx2="http://schemas.microsoft.com/office/drawing/2015/10/21/chartex" xmlns:cx3="http://schemas.microsoft.com/office/drawing/2016/5/9/chartex" xmlns:cx4="http://schemas.microsoft.com/office/drawing/2016/5/10/chartex" xmlns:cx5="http://schemas.microsoft.com/office/drawing/2016/5/11/chartex" xmlns:cx6="http://schemas.microsoft.com/office/drawing/2016/5/12/chartex" xmlns:cx7="http://schemas.microsoft.com/office/drawing/2016/5/13/chartex" xmlns:cx8="http://schemas.microsoft.com/office/drawing/2016/5/14/chartex" xmlns:mc="http://schemas.openxmlformats.org/markup-compatibility/2006" xmlns:aink="http://schemas.microsoft.com/office/drawing/2016/ink" xmlns:am3d="http://schemas.microsoft.com/office/drawing/2017/model3d" xmlns:o="urn:schemas-microsoft-com:office:office" xmlns:oel="http://schemas.microsoft.com/office/2019/extlst" xmlns:r="http://schemas.openxmlformats.org/officeDocument/2006/relationships" xmlns:m="http://schemas.openxmlformats.org/officeDocument/2006/math" xmlns:v="urn:schemas-microsoft-com:vml" xmlns:wp14="http://schemas.microsoft.com/office/word/2010/wordprocessingDrawing" xmlns:wp="http://schemas.openxmlformats.org/drawingml/2006/wordprocessingDrawing" xmlns:w10="urn:schemas-microsoft-com:office:word" xmlns:w="http://schemas.openxmlformats.org/wordprocessingml/2006/main" xmlns:w14="http://schemas.microsoft.com/office/word/2010/wordml" xmlns:w15="http://schemas.microsoft.com/office/word/2012/wordml" xmlns:w16cex="http://schemas.microsoft.com/office/word/2018/wordml/cex" xmlns:w16cid="http://schemas.microsoft.com/office/word/2016/wordml/cid" xmlns:w16="http://schemas.microsoft.com/office/word/2018/wordml" xmlns:w16du="http://schemas.microsoft.com/office/word/2023/wordml/word16du" xmlns:w16sdtdh="http://schemas.microsoft.com/office/word/2020/wordml/sdtdatahash" xmlns:w16sdtfl="http://schemas.microsoft.com/office/word/2024/wordml/sdtformatlock" xmlns:w16se="http://schemas.microsoft.com/office/word/2015/wordml/symex" xmlns:wpg="http://schemas.microsoft.com/office/word/2010/wordprocessingGroup" xmlns:wpi="http://schemas.microsoft.com/office/word/2010/wordprocessingInk" xmlns:wne="http://schemas.microsoft.com/office/word/2006/wordml" xmlns:wps="http://schemas.microsoft.com/office/word/2010/wordprocessingShape" mc:Ignorable="w14 w15 w16se w16cid w16 w16cex w16sdtdh w16sdtfl w16du wp14">
+<w:numbering xmlns:wpc="http://schemas.microsoft.com/office/word/2010/wordprocessingCanvas" xmlns:cx="http://schemas.microsoft.com/office/drawing/2014/chartex" xmlns:cx1="http://schemas.microsoft.com/office/drawing/2015/9/8/chartex" xmlns:cx2="http://schemas.microsoft.com/office/drawing/2015/10/21/chartex" xmlns:cx3="http://schemas.microsoft.com/office/drawing/2016/5/9/chartex" xmlns:cx4="http://schemas.microsoft.com/office/drawing/2016/5/10/chartex" xmlns:cx5="http://schemas.microsoft.com/office/drawing/2016/5/11/chartex" xmlns:cx6="http://schemas.microsoft.com/office/drawing/2016/5/12/chartex" xmlns:cx7="http://schemas.microsoft.com/office/drawing/2016/5/13/chartex" xmlns:cx8="http://schemas.microsoft.com/office/drawing/2016/5/14/chartex" xmlns:mc="http://schemas.openxmlformats.org/markup-compatibility/2006" xmlns:aink="http://schemas.microsoft.com/office/drawing/2016/ink" xmlns:am3d="http://schemas.microsoft.com/office/drawing/2017/model3d" xmlns:o="urn:schemas-microsoft-com:office:office" xmlns:oel="http://schemas.microsoft.com/office/2019/extlst" xmlns:r="http://schemas.openxmlformats.org/officeDocument/2006/relationships" xmlns:m="http://schemas.openxmlformats.org/officeDocument/2006/math" xmlns:v="urn:schemas-microsoft-com:vml" xmlns:wp14="http://schemas.microsoft.com/office/word/2010/wordprocessingDrawing" xmlns:wp="http://schemas.openxmlformats.org/drawingml/2006/wordprocessingDrawing" xmlns:w10="urn:schemas-microsoft-com:office:word" xmlns:w="http://schemas.openxmlformats.org/wordprocessingml/2006/main" xmlns:w14="http://schemas.microsoft.com/office/word/2010/wordml" xmlns:w15="http://schemas.microsoft.com/office/word/2012/wordml" xmlns:w16cex="http://schemas.microsoft.com/office/word/2018/wordml/cex" xmlns:w16cid="http://schemas.microsoft.com/office/word/2016/wordml/cid" xmlns:w16="http://schemas.microsoft.com/office/word/2018/wordml" xmlns:w16du="http://schemas.microsoft.com/office/word/2023/wordml/word16du" xmlns:w16sdtdh="http://schemas.microsoft.com/office/word/2020/wordml/sdtdatahash" xmlns:w16se="http://schemas.microsoft.com/office/word/2015/wordml/symex" xmlns:wpg="http://schemas.microsoft.com/office/word/2010/wordprocessingGroup" xmlns:wpi="http://schemas.microsoft.com/office/word/2010/wordprocessingInk" xmlns:wne="http://schemas.microsoft.com/office/word/2006/wordml" xmlns:wps="http://schemas.microsoft.com/office/word/2010/wordprocessingShape" mc:Ignorable="w14 w15 w16se w16cid w16 w16cex w16sdtdh w16du wp14">
   <w:abstractNum w:abstractNumId="0" w15:restartNumberingAfterBreak="0">
     <w:nsid w:val="04C702E1"/>
     <w:multiLevelType w:val="hybridMultilevel"/>
@@ -1742,7 +1907,7 @@
         <w:ind w:left="720" w:hanging="360"/>
       </w:pPr>
       <w:rPr>
-        <w:rFonts w:ascii="Symbol" w:hAnsi="Symbol" w:hint="default"/>
+        <w:rFonts w:hint="default" w:ascii="Symbol" w:hAnsi="Symbol"/>
       </w:rPr>
     </w:lvl>
     <w:lvl w:ilvl="1" w:tplc="040C0003" w:tentative="1">
@@ -1754,7 +1919,7 @@
         <w:ind w:left="1440" w:hanging="360"/>
       </w:pPr>
       <w:rPr>
-        <w:rFonts w:ascii="Courier New" w:hAnsi="Courier New" w:cs="Courier New" w:hint="default"/>
+        <w:rFonts w:hint="default" w:ascii="Courier New" w:hAnsi="Courier New" w:cs="Courier New"/>
       </w:rPr>
     </w:lvl>
     <w:lvl w:ilvl="2" w:tplc="040C0005" w:tentative="1">
@@ -1766,7 +1931,7 @@
         <w:ind w:left="2160" w:hanging="360"/>
       </w:pPr>
       <w:rPr>
-        <w:rFonts w:ascii="Wingdings" w:hAnsi="Wingdings" w:hint="default"/>
+        <w:rFonts w:hint="default" w:ascii="Wingdings" w:hAnsi="Wingdings"/>
       </w:rPr>
     </w:lvl>
     <w:lvl w:ilvl="3" w:tplc="040C0001" w:tentative="1">
@@ -1778,7 +1943,7 @@
         <w:ind w:left="2880" w:hanging="360"/>
       </w:pPr>
       <w:rPr>
-        <w:rFonts w:ascii="Symbol" w:hAnsi="Symbol" w:hint="default"/>
+        <w:rFonts w:hint="default" w:ascii="Symbol" w:hAnsi="Symbol"/>
       </w:rPr>
     </w:lvl>
     <w:lvl w:ilvl="4" w:tplc="040C0003" w:tentative="1">
@@ -1790,7 +1955,7 @@
         <w:ind w:left="3600" w:hanging="360"/>
       </w:pPr>
       <w:rPr>
-        <w:rFonts w:ascii="Courier New" w:hAnsi="Courier New" w:cs="Courier New" w:hint="default"/>
+        <w:rFonts w:hint="default" w:ascii="Courier New" w:hAnsi="Courier New" w:cs="Courier New"/>
       </w:rPr>
     </w:lvl>
     <w:lvl w:ilvl="5" w:tplc="040C0005" w:tentative="1">
@@ -1802,7 +1967,7 @@
         <w:ind w:left="4320" w:hanging="360"/>
       </w:pPr>
       <w:rPr>
-        <w:rFonts w:ascii="Wingdings" w:hAnsi="Wingdings" w:hint="default"/>
+        <w:rFonts w:hint="default" w:ascii="Wingdings" w:hAnsi="Wingdings"/>
       </w:rPr>
     </w:lvl>
     <w:lvl w:ilvl="6" w:tplc="040C0001" w:tentative="1">
@@ -1814,7 +1979,7 @@
         <w:ind w:left="5040" w:hanging="360"/>
       </w:pPr>
       <w:rPr>
-        <w:rFonts w:ascii="Symbol" w:hAnsi="Symbol" w:hint="default"/>
+        <w:rFonts w:hint="default" w:ascii="Symbol" w:hAnsi="Symbol"/>
       </w:rPr>
     </w:lvl>
     <w:lvl w:ilvl="7" w:tplc="040C0003" w:tentative="1">
@@ -1826,7 +1991,7 @@
         <w:ind w:left="5760" w:hanging="360"/>
       </w:pPr>
       <w:rPr>
-        <w:rFonts w:ascii="Courier New" w:hAnsi="Courier New" w:cs="Courier New" w:hint="default"/>
+        <w:rFonts w:hint="default" w:ascii="Courier New" w:hAnsi="Courier New" w:cs="Courier New"/>
       </w:rPr>
     </w:lvl>
     <w:lvl w:ilvl="8" w:tplc="040C0005" w:tentative="1">
@@ -1838,7 +2003,7 @@
         <w:ind w:left="6480" w:hanging="360"/>
       </w:pPr>
       <w:rPr>
-        <w:rFonts w:ascii="Wingdings" w:hAnsi="Wingdings" w:hint="default"/>
+        <w:rFonts w:hint="default" w:ascii="Wingdings" w:hAnsi="Wingdings"/>
       </w:rPr>
     </w:lvl>
   </w:abstractNum>
@@ -2542,7 +2707,7 @@
         <w:ind w:left="720" w:hanging="360"/>
       </w:pPr>
       <w:rPr>
-        <w:rFonts w:ascii="Symbol" w:hAnsi="Symbol" w:hint="default"/>
+        <w:rFonts w:hint="default" w:ascii="Symbol" w:hAnsi="Symbol"/>
       </w:rPr>
     </w:lvl>
     <w:lvl w:ilvl="1" w:tplc="040C0003" w:tentative="1">
@@ -2554,7 +2719,7 @@
         <w:ind w:left="1440" w:hanging="360"/>
       </w:pPr>
       <w:rPr>
-        <w:rFonts w:ascii="Courier New" w:hAnsi="Courier New" w:cs="Courier New" w:hint="default"/>
+        <w:rFonts w:hint="default" w:ascii="Courier New" w:hAnsi="Courier New" w:cs="Courier New"/>
       </w:rPr>
     </w:lvl>
     <w:lvl w:ilvl="2" w:tplc="040C0005" w:tentative="1">
@@ -2566,7 +2731,7 @@
         <w:ind w:left="2160" w:hanging="360"/>
       </w:pPr>
       <w:rPr>
-        <w:rFonts w:ascii="Wingdings" w:hAnsi="Wingdings" w:hint="default"/>
+        <w:rFonts w:hint="default" w:ascii="Wingdings" w:hAnsi="Wingdings"/>
       </w:rPr>
     </w:lvl>
     <w:lvl w:ilvl="3" w:tplc="040C0001" w:tentative="1">
@@ -2578,7 +2743,7 @@
         <w:ind w:left="2880" w:hanging="360"/>
       </w:pPr>
       <w:rPr>
-        <w:rFonts w:ascii="Symbol" w:hAnsi="Symbol" w:hint="default"/>
+        <w:rFonts w:hint="default" w:ascii="Symbol" w:hAnsi="Symbol"/>
       </w:rPr>
     </w:lvl>
     <w:lvl w:ilvl="4" w:tplc="040C0003" w:tentative="1">
@@ -2590,7 +2755,7 @@
         <w:ind w:left="3600" w:hanging="360"/>
       </w:pPr>
       <w:rPr>
-        <w:rFonts w:ascii="Courier New" w:hAnsi="Courier New" w:cs="Courier New" w:hint="default"/>
+        <w:rFonts w:hint="default" w:ascii="Courier New" w:hAnsi="Courier New" w:cs="Courier New"/>
       </w:rPr>
     </w:lvl>
     <w:lvl w:ilvl="5" w:tplc="040C0005" w:tentative="1">
@@ -2602,7 +2767,7 @@
         <w:ind w:left="4320" w:hanging="360"/>
       </w:pPr>
       <w:rPr>
-        <w:rFonts w:ascii="Wingdings" w:hAnsi="Wingdings" w:hint="default"/>
+        <w:rFonts w:hint="default" w:ascii="Wingdings" w:hAnsi="Wingdings"/>
       </w:rPr>
     </w:lvl>
     <w:lvl w:ilvl="6" w:tplc="040C0001" w:tentative="1">
@@ -2614,7 +2779,7 @@
         <w:ind w:left="5040" w:hanging="360"/>
       </w:pPr>
       <w:rPr>
-        <w:rFonts w:ascii="Symbol" w:hAnsi="Symbol" w:hint="default"/>
+        <w:rFonts w:hint="default" w:ascii="Symbol" w:hAnsi="Symbol"/>
       </w:rPr>
     </w:lvl>
     <w:lvl w:ilvl="7" w:tplc="040C0003" w:tentative="1">
@@ -2626,7 +2791,7 @@
         <w:ind w:left="5760" w:hanging="360"/>
       </w:pPr>
       <w:rPr>
-        <w:rFonts w:ascii="Courier New" w:hAnsi="Courier New" w:cs="Courier New" w:hint="default"/>
+        <w:rFonts w:hint="default" w:ascii="Courier New" w:hAnsi="Courier New" w:cs="Courier New"/>
       </w:rPr>
     </w:lvl>
     <w:lvl w:ilvl="8" w:tplc="040C0005" w:tentative="1">
@@ -2638,7 +2803,7 @@
         <w:ind w:left="6480" w:hanging="360"/>
       </w:pPr>
       <w:rPr>
-        <w:rFonts w:ascii="Wingdings" w:hAnsi="Wingdings" w:hint="default"/>
+        <w:rFonts w:hint="default" w:ascii="Wingdings" w:hAnsi="Wingdings"/>
       </w:rPr>
     </w:lvl>
   </w:abstractNum>
@@ -2655,7 +2820,7 @@
         <w:ind w:left="720" w:hanging="360"/>
       </w:pPr>
       <w:rPr>
-        <w:rFonts w:ascii="Symbol" w:hAnsi="Symbol" w:hint="default"/>
+        <w:rFonts w:hint="default" w:ascii="Symbol" w:hAnsi="Symbol"/>
       </w:rPr>
     </w:lvl>
     <w:lvl w:ilvl="1" w:tplc="040C0003" w:tentative="1">
@@ -2667,7 +2832,7 @@
         <w:ind w:left="1440" w:hanging="360"/>
       </w:pPr>
       <w:rPr>
-        <w:rFonts w:ascii="Courier New" w:hAnsi="Courier New" w:cs="Courier New" w:hint="default"/>
+        <w:rFonts w:hint="default" w:ascii="Courier New" w:hAnsi="Courier New" w:cs="Courier New"/>
       </w:rPr>
     </w:lvl>
     <w:lvl w:ilvl="2" w:tplc="040C0005" w:tentative="1">
@@ -2679,7 +2844,7 @@
         <w:ind w:left="2160" w:hanging="360"/>
       </w:pPr>
       <w:rPr>
-        <w:rFonts w:ascii="Wingdings" w:hAnsi="Wingdings" w:hint="default"/>
+        <w:rFonts w:hint="default" w:ascii="Wingdings" w:hAnsi="Wingdings"/>
       </w:rPr>
     </w:lvl>
     <w:lvl w:ilvl="3" w:tplc="040C0001" w:tentative="1">
@@ -2691,7 +2856,7 @@
         <w:ind w:left="2880" w:hanging="360"/>
       </w:pPr>
       <w:rPr>
-        <w:rFonts w:ascii="Symbol" w:hAnsi="Symbol" w:hint="default"/>
+        <w:rFonts w:hint="default" w:ascii="Symbol" w:hAnsi="Symbol"/>
       </w:rPr>
     </w:lvl>
     <w:lvl w:ilvl="4" w:tplc="040C0003" w:tentative="1">
@@ -2703,7 +2868,7 @@
         <w:ind w:left="3600" w:hanging="360"/>
       </w:pPr>
       <w:rPr>
-        <w:rFonts w:ascii="Courier New" w:hAnsi="Courier New" w:cs="Courier New" w:hint="default"/>
+        <w:rFonts w:hint="default" w:ascii="Courier New" w:hAnsi="Courier New" w:cs="Courier New"/>
       </w:rPr>
     </w:lvl>
     <w:lvl w:ilvl="5" w:tplc="040C0005" w:tentative="1">
@@ -2715,7 +2880,7 @@
         <w:ind w:left="4320" w:hanging="360"/>
       </w:pPr>
       <w:rPr>
-        <w:rFonts w:ascii="Wingdings" w:hAnsi="Wingdings" w:hint="default"/>
+        <w:rFonts w:hint="default" w:ascii="Wingdings" w:hAnsi="Wingdings"/>
       </w:rPr>
     </w:lvl>
     <w:lvl w:ilvl="6" w:tplc="040C0001" w:tentative="1">
@@ -2727,7 +2892,7 @@
         <w:ind w:left="5040" w:hanging="360"/>
       </w:pPr>
       <w:rPr>
-        <w:rFonts w:ascii="Symbol" w:hAnsi="Symbol" w:hint="default"/>
+        <w:rFonts w:hint="default" w:ascii="Symbol" w:hAnsi="Symbol"/>
       </w:rPr>
     </w:lvl>
     <w:lvl w:ilvl="7" w:tplc="040C0003" w:tentative="1">
@@ -2739,7 +2904,7 @@
         <w:ind w:left="5760" w:hanging="360"/>
       </w:pPr>
       <w:rPr>
-        <w:rFonts w:ascii="Courier New" w:hAnsi="Courier New" w:cs="Courier New" w:hint="default"/>
+        <w:rFonts w:hint="default" w:ascii="Courier New" w:hAnsi="Courier New" w:cs="Courier New"/>
       </w:rPr>
     </w:lvl>
     <w:lvl w:ilvl="8" w:tplc="040C0005" w:tentative="1">
@@ -2751,7 +2916,7 @@
         <w:ind w:left="6480" w:hanging="360"/>
       </w:pPr>
       <w:rPr>
-        <w:rFonts w:ascii="Wingdings" w:hAnsi="Wingdings" w:hint="default"/>
+        <w:rFonts w:hint="default" w:ascii="Wingdings" w:hAnsi="Wingdings"/>
       </w:rPr>
     </w:lvl>
   </w:abstractNum>
@@ -2881,7 +3046,7 @@
         <w:ind w:left="720" w:hanging="360"/>
       </w:pPr>
       <w:rPr>
-        <w:rFonts w:ascii="Symbol" w:hAnsi="Symbol" w:hint="default"/>
+        <w:rFonts w:hint="default" w:ascii="Symbol" w:hAnsi="Symbol"/>
       </w:rPr>
     </w:lvl>
     <w:lvl w:ilvl="1" w:tplc="040C0003" w:tentative="1">
@@ -2893,7 +3058,7 @@
         <w:ind w:left="1440" w:hanging="360"/>
       </w:pPr>
       <w:rPr>
-        <w:rFonts w:ascii="Courier New" w:hAnsi="Courier New" w:cs="Courier New" w:hint="default"/>
+        <w:rFonts w:hint="default" w:ascii="Courier New" w:hAnsi="Courier New" w:cs="Courier New"/>
       </w:rPr>
     </w:lvl>
     <w:lvl w:ilvl="2" w:tplc="040C0005" w:tentative="1">
@@ -2905,7 +3070,7 @@
         <w:ind w:left="2160" w:hanging="360"/>
       </w:pPr>
       <w:rPr>
-        <w:rFonts w:ascii="Wingdings" w:hAnsi="Wingdings" w:hint="default"/>
+        <w:rFonts w:hint="default" w:ascii="Wingdings" w:hAnsi="Wingdings"/>
       </w:rPr>
     </w:lvl>
     <w:lvl w:ilvl="3" w:tplc="040C0001" w:tentative="1">
@@ -2917,7 +3082,7 @@
         <w:ind w:left="2880" w:hanging="360"/>
       </w:pPr>
       <w:rPr>
-        <w:rFonts w:ascii="Symbol" w:hAnsi="Symbol" w:hint="default"/>
+        <w:rFonts w:hint="default" w:ascii="Symbol" w:hAnsi="Symbol"/>
       </w:rPr>
     </w:lvl>
     <w:lvl w:ilvl="4" w:tplc="040C0003" w:tentative="1">
@@ -2929,7 +3094,7 @@
         <w:ind w:left="3600" w:hanging="360"/>
       </w:pPr>
       <w:rPr>
-        <w:rFonts w:ascii="Courier New" w:hAnsi="Courier New" w:cs="Courier New" w:hint="default"/>
+        <w:rFonts w:hint="default" w:ascii="Courier New" w:hAnsi="Courier New" w:cs="Courier New"/>
       </w:rPr>
     </w:lvl>
     <w:lvl w:ilvl="5" w:tplc="040C0005" w:tentative="1">
@@ -2941,7 +3106,7 @@
         <w:ind w:left="4320" w:hanging="360"/>
       </w:pPr>
       <w:rPr>
-        <w:rFonts w:ascii="Wingdings" w:hAnsi="Wingdings" w:hint="default"/>
+        <w:rFonts w:hint="default" w:ascii="Wingdings" w:hAnsi="Wingdings"/>
       </w:rPr>
     </w:lvl>
     <w:lvl w:ilvl="6" w:tplc="040C0001" w:tentative="1">
@@ -2953,7 +3118,7 @@
         <w:ind w:left="5040" w:hanging="360"/>
       </w:pPr>
       <w:rPr>
-        <w:rFonts w:ascii="Symbol" w:hAnsi="Symbol" w:hint="default"/>
+        <w:rFonts w:hint="default" w:ascii="Symbol" w:hAnsi="Symbol"/>
       </w:rPr>
     </w:lvl>
     <w:lvl w:ilvl="7" w:tplc="040C0003" w:tentative="1">
@@ -2965,7 +3130,7 @@
         <w:ind w:left="5760" w:hanging="360"/>
       </w:pPr>
       <w:rPr>
-        <w:rFonts w:ascii="Courier New" w:hAnsi="Courier New" w:cs="Courier New" w:hint="default"/>
+        <w:rFonts w:hint="default" w:ascii="Courier New" w:hAnsi="Courier New" w:cs="Courier New"/>
       </w:rPr>
     </w:lvl>
     <w:lvl w:ilvl="8" w:tplc="040C0005" w:tentative="1">
@@ -2977,7 +3142,7 @@
         <w:ind w:left="6480" w:hanging="360"/>
       </w:pPr>
       <w:rPr>
-        <w:rFonts w:ascii="Wingdings" w:hAnsi="Wingdings" w:hint="default"/>
+        <w:rFonts w:hint="default" w:ascii="Wingdings" w:hAnsi="Wingdings"/>
       </w:rPr>
     </w:lvl>
   </w:abstractNum>
@@ -3577,7 +3742,7 @@
         <w:ind w:left="720" w:hanging="360"/>
       </w:pPr>
       <w:rPr>
-        <w:rFonts w:ascii="Symbol" w:hAnsi="Symbol" w:hint="default"/>
+        <w:rFonts w:hint="default" w:ascii="Symbol" w:hAnsi="Symbol"/>
       </w:rPr>
     </w:lvl>
     <w:lvl w:ilvl="1" w:tplc="040C0003" w:tentative="1">
@@ -3589,7 +3754,7 @@
         <w:ind w:left="1440" w:hanging="360"/>
       </w:pPr>
       <w:rPr>
-        <w:rFonts w:ascii="Courier New" w:hAnsi="Courier New" w:cs="Courier New" w:hint="default"/>
+        <w:rFonts w:hint="default" w:ascii="Courier New" w:hAnsi="Courier New" w:cs="Courier New"/>
       </w:rPr>
     </w:lvl>
     <w:lvl w:ilvl="2" w:tplc="040C0005" w:tentative="1">
@@ -3601,7 +3766,7 @@
         <w:ind w:left="2160" w:hanging="360"/>
       </w:pPr>
       <w:rPr>
-        <w:rFonts w:ascii="Wingdings" w:hAnsi="Wingdings" w:hint="default"/>
+        <w:rFonts w:hint="default" w:ascii="Wingdings" w:hAnsi="Wingdings"/>
       </w:rPr>
     </w:lvl>
     <w:lvl w:ilvl="3" w:tplc="040C0001" w:tentative="1">
@@ -3613,7 +3778,7 @@
         <w:ind w:left="2880" w:hanging="360"/>
       </w:pPr>
       <w:rPr>
-        <w:rFonts w:ascii="Symbol" w:hAnsi="Symbol" w:hint="default"/>
+        <w:rFonts w:hint="default" w:ascii="Symbol" w:hAnsi="Symbol"/>
       </w:rPr>
     </w:lvl>
     <w:lvl w:ilvl="4" w:tplc="040C0003" w:tentative="1">
@@ -3625,7 +3790,7 @@
         <w:ind w:left="3600" w:hanging="360"/>
       </w:pPr>
       <w:rPr>
-        <w:rFonts w:ascii="Courier New" w:hAnsi="Courier New" w:cs="Courier New" w:hint="default"/>
+        <w:rFonts w:hint="default" w:ascii="Courier New" w:hAnsi="Courier New" w:cs="Courier New"/>
       </w:rPr>
     </w:lvl>
     <w:lvl w:ilvl="5" w:tplc="040C0005" w:tentative="1">
@@ -3637,7 +3802,7 @@
         <w:ind w:left="4320" w:hanging="360"/>
       </w:pPr>
       <w:rPr>
-        <w:rFonts w:ascii="Wingdings" w:hAnsi="Wingdings" w:hint="default"/>
+        <w:rFonts w:hint="default" w:ascii="Wingdings" w:hAnsi="Wingdings"/>
       </w:rPr>
     </w:lvl>
     <w:lvl w:ilvl="6" w:tplc="040C0001" w:tentative="1">
@@ -3649,7 +3814,7 @@
         <w:ind w:left="5040" w:hanging="360"/>
       </w:pPr>
       <w:rPr>
-        <w:rFonts w:ascii="Symbol" w:hAnsi="Symbol" w:hint="default"/>
+        <w:rFonts w:hint="default" w:ascii="Symbol" w:hAnsi="Symbol"/>
       </w:rPr>
     </w:lvl>
     <w:lvl w:ilvl="7" w:tplc="040C0003" w:tentative="1">
@@ -3661,7 +3826,7 @@
         <w:ind w:left="5760" w:hanging="360"/>
       </w:pPr>
       <w:rPr>
-        <w:rFonts w:ascii="Courier New" w:hAnsi="Courier New" w:cs="Courier New" w:hint="default"/>
+        <w:rFonts w:hint="default" w:ascii="Courier New" w:hAnsi="Courier New" w:cs="Courier New"/>
       </w:rPr>
     </w:lvl>
     <w:lvl w:ilvl="8" w:tplc="040C0005" w:tentative="1">
@@ -3673,7 +3838,7 @@
         <w:ind w:left="6480" w:hanging="360"/>
       </w:pPr>
       <w:rPr>
-        <w:rFonts w:ascii="Wingdings" w:hAnsi="Wingdings" w:hint="default"/>
+        <w:rFonts w:hint="default" w:ascii="Wingdings" w:hAnsi="Wingdings"/>
       </w:rPr>
     </w:lvl>
   </w:abstractNum>
@@ -4341,7 +4506,7 @@
         <w:ind w:left="720" w:hanging="360"/>
       </w:pPr>
       <w:rPr>
-        <w:rFonts w:ascii="Symbol" w:hAnsi="Symbol" w:hint="default"/>
+        <w:rFonts w:hint="default" w:ascii="Symbol" w:hAnsi="Symbol"/>
       </w:rPr>
     </w:lvl>
     <w:lvl w:ilvl="1" w:tplc="040C0003" w:tentative="1">
@@ -4353,7 +4518,7 @@
         <w:ind w:left="1440" w:hanging="360"/>
       </w:pPr>
       <w:rPr>
-        <w:rFonts w:ascii="Courier New" w:hAnsi="Courier New" w:cs="Courier New" w:hint="default"/>
+        <w:rFonts w:hint="default" w:ascii="Courier New" w:hAnsi="Courier New" w:cs="Courier New"/>
       </w:rPr>
     </w:lvl>
     <w:lvl w:ilvl="2" w:tplc="040C0005" w:tentative="1">
@@ -4365,7 +4530,7 @@
         <w:ind w:left="2160" w:hanging="360"/>
       </w:pPr>
       <w:rPr>
-        <w:rFonts w:ascii="Wingdings" w:hAnsi="Wingdings" w:hint="default"/>
+        <w:rFonts w:hint="default" w:ascii="Wingdings" w:hAnsi="Wingdings"/>
       </w:rPr>
     </w:lvl>
     <w:lvl w:ilvl="3" w:tplc="040C0001" w:tentative="1">
@@ -4377,7 +4542,7 @@
         <w:ind w:left="2880" w:hanging="360"/>
       </w:pPr>
       <w:rPr>
-        <w:rFonts w:ascii="Symbol" w:hAnsi="Symbol" w:hint="default"/>
+        <w:rFonts w:hint="default" w:ascii="Symbol" w:hAnsi="Symbol"/>
       </w:rPr>
     </w:lvl>
     <w:lvl w:ilvl="4" w:tplc="040C0003" w:tentative="1">
@@ -4389,7 +4554,7 @@
         <w:ind w:left="3600" w:hanging="360"/>
       </w:pPr>
       <w:rPr>
-        <w:rFonts w:ascii="Courier New" w:hAnsi="Courier New" w:cs="Courier New" w:hint="default"/>
+        <w:rFonts w:hint="default" w:ascii="Courier New" w:hAnsi="Courier New" w:cs="Courier New"/>
       </w:rPr>
     </w:lvl>
     <w:lvl w:ilvl="5" w:tplc="040C0005" w:tentative="1">
@@ -4401,7 +4566,7 @@
         <w:ind w:left="4320" w:hanging="360"/>
       </w:pPr>
       <w:rPr>
-        <w:rFonts w:ascii="Wingdings" w:hAnsi="Wingdings" w:hint="default"/>
+        <w:rFonts w:hint="default" w:ascii="Wingdings" w:hAnsi="Wingdings"/>
       </w:rPr>
     </w:lvl>
     <w:lvl w:ilvl="6" w:tplc="040C0001" w:tentative="1">
@@ -4413,7 +4578,7 @@
         <w:ind w:left="5040" w:hanging="360"/>
       </w:pPr>
       <w:rPr>
-        <w:rFonts w:ascii="Symbol" w:hAnsi="Symbol" w:hint="default"/>
+        <w:rFonts w:hint="default" w:ascii="Symbol" w:hAnsi="Symbol"/>
       </w:rPr>
     </w:lvl>
     <w:lvl w:ilvl="7" w:tplc="040C0003" w:tentative="1">
@@ -4425,7 +4590,7 @@
         <w:ind w:left="5760" w:hanging="360"/>
       </w:pPr>
       <w:rPr>
-        <w:rFonts w:ascii="Courier New" w:hAnsi="Courier New" w:cs="Courier New" w:hint="default"/>
+        <w:rFonts w:hint="default" w:ascii="Courier New" w:hAnsi="Courier New" w:cs="Courier New"/>
       </w:rPr>
     </w:lvl>
     <w:lvl w:ilvl="8" w:tplc="040C0005" w:tentative="1">
@@ -4437,7 +4602,7 @@
         <w:ind w:left="6480" w:hanging="360"/>
       </w:pPr>
       <w:rPr>
-        <w:rFonts w:ascii="Wingdings" w:hAnsi="Wingdings" w:hint="default"/>
+        <w:rFonts w:hint="default" w:ascii="Wingdings" w:hAnsi="Wingdings"/>
       </w:rPr>
     </w:lvl>
   </w:abstractNum>
@@ -4454,7 +4619,7 @@
         <w:ind w:left="1440" w:hanging="360"/>
       </w:pPr>
       <w:rPr>
-        <w:rFonts w:ascii="Symbol" w:hAnsi="Symbol" w:hint="default"/>
+        <w:rFonts w:hint="default" w:ascii="Symbol" w:hAnsi="Symbol"/>
       </w:rPr>
     </w:lvl>
     <w:lvl w:ilvl="1" w:tplc="040C0003" w:tentative="1">
@@ -4466,7 +4631,7 @@
         <w:ind w:left="2160" w:hanging="360"/>
       </w:pPr>
       <w:rPr>
-        <w:rFonts w:ascii="Courier New" w:hAnsi="Courier New" w:cs="Courier New" w:hint="default"/>
+        <w:rFonts w:hint="default" w:ascii="Courier New" w:hAnsi="Courier New" w:cs="Courier New"/>
       </w:rPr>
     </w:lvl>
     <w:lvl w:ilvl="2" w:tplc="040C0005" w:tentative="1">
@@ -4478,7 +4643,7 @@
         <w:ind w:left="2880" w:hanging="360"/>
       </w:pPr>
       <w:rPr>
-        <w:rFonts w:ascii="Wingdings" w:hAnsi="Wingdings" w:hint="default"/>
+        <w:rFonts w:hint="default" w:ascii="Wingdings" w:hAnsi="Wingdings"/>
       </w:rPr>
     </w:lvl>
     <w:lvl w:ilvl="3" w:tplc="040C0001" w:tentative="1">
@@ -4490,7 +4655,7 @@
         <w:ind w:left="3600" w:hanging="360"/>
       </w:pPr>
       <w:rPr>
-        <w:rFonts w:ascii="Symbol" w:hAnsi="Symbol" w:hint="default"/>
+        <w:rFonts w:hint="default" w:ascii="Symbol" w:hAnsi="Symbol"/>
       </w:rPr>
     </w:lvl>
     <w:lvl w:ilvl="4" w:tplc="040C0003" w:tentative="1">
@@ -4502,7 +4667,7 @@
         <w:ind w:left="4320" w:hanging="360"/>
       </w:pPr>
       <w:rPr>
-        <w:rFonts w:ascii="Courier New" w:hAnsi="Courier New" w:cs="Courier New" w:hint="default"/>
+        <w:rFonts w:hint="default" w:ascii="Courier New" w:hAnsi="Courier New" w:cs="Courier New"/>
       </w:rPr>
     </w:lvl>
     <w:lvl w:ilvl="5" w:tplc="040C0005" w:tentative="1">
@@ -4514,7 +4679,7 @@
         <w:ind w:left="5040" w:hanging="360"/>
       </w:pPr>
       <w:rPr>
-        <w:rFonts w:ascii="Wingdings" w:hAnsi="Wingdings" w:hint="default"/>
+        <w:rFonts w:hint="default" w:ascii="Wingdings" w:hAnsi="Wingdings"/>
       </w:rPr>
     </w:lvl>
     <w:lvl w:ilvl="6" w:tplc="040C0001" w:tentative="1">
@@ -4526,7 +4691,7 @@
         <w:ind w:left="5760" w:hanging="360"/>
       </w:pPr>
       <w:rPr>
-        <w:rFonts w:ascii="Symbol" w:hAnsi="Symbol" w:hint="default"/>
+        <w:rFonts w:hint="default" w:ascii="Symbol" w:hAnsi="Symbol"/>
       </w:rPr>
     </w:lvl>
     <w:lvl w:ilvl="7" w:tplc="040C0003" w:tentative="1">
@@ -4538,7 +4703,7 @@
         <w:ind w:left="6480" w:hanging="360"/>
       </w:pPr>
       <w:rPr>
-        <w:rFonts w:ascii="Courier New" w:hAnsi="Courier New" w:cs="Courier New" w:hint="default"/>
+        <w:rFonts w:hint="default" w:ascii="Courier New" w:hAnsi="Courier New" w:cs="Courier New"/>
       </w:rPr>
     </w:lvl>
     <w:lvl w:ilvl="8" w:tplc="040C0005" w:tentative="1">
@@ -4550,7 +4715,7 @@
         <w:ind w:left="7200" w:hanging="360"/>
       </w:pPr>
       <w:rPr>
-        <w:rFonts w:ascii="Wingdings" w:hAnsi="Wingdings" w:hint="default"/>
+        <w:rFonts w:hint="default" w:ascii="Wingdings" w:hAnsi="Wingdings"/>
       </w:rPr>
     </w:lvl>
   </w:abstractNum>
@@ -4567,7 +4732,7 @@
         <w:ind w:left="720" w:hanging="360"/>
       </w:pPr>
       <w:rPr>
-        <w:rFonts w:ascii="Symbol" w:hAnsi="Symbol" w:hint="default"/>
+        <w:rFonts w:hint="default" w:ascii="Symbol" w:hAnsi="Symbol"/>
       </w:rPr>
     </w:lvl>
     <w:lvl w:ilvl="1" w:tplc="040C0003" w:tentative="1">
@@ -4579,7 +4744,7 @@
         <w:ind w:left="1440" w:hanging="360"/>
       </w:pPr>
       <w:rPr>
-        <w:rFonts w:ascii="Courier New" w:hAnsi="Courier New" w:cs="Courier New" w:hint="default"/>
+        <w:rFonts w:hint="default" w:ascii="Courier New" w:hAnsi="Courier New" w:cs="Courier New"/>
       </w:rPr>
     </w:lvl>
     <w:lvl w:ilvl="2" w:tplc="040C0005" w:tentative="1">
@@ -4591,7 +4756,7 @@
         <w:ind w:left="2160" w:hanging="360"/>
       </w:pPr>
       <w:rPr>
-        <w:rFonts w:ascii="Wingdings" w:hAnsi="Wingdings" w:hint="default"/>
+        <w:rFonts w:hint="default" w:ascii="Wingdings" w:hAnsi="Wingdings"/>
       </w:rPr>
     </w:lvl>
     <w:lvl w:ilvl="3" w:tplc="040C0001">
@@ -4603,7 +4768,7 @@
         <w:ind w:left="2880" w:hanging="360"/>
       </w:pPr>
       <w:rPr>
-        <w:rFonts w:ascii="Symbol" w:hAnsi="Symbol" w:hint="default"/>
+        <w:rFonts w:hint="default" w:ascii="Symbol" w:hAnsi="Symbol"/>
       </w:rPr>
     </w:lvl>
     <w:lvl w:ilvl="4" w:tplc="040C0003" w:tentative="1">
@@ -4615,7 +4780,7 @@
         <w:ind w:left="3600" w:hanging="360"/>
       </w:pPr>
       <w:rPr>
-        <w:rFonts w:ascii="Courier New" w:hAnsi="Courier New" w:cs="Courier New" w:hint="default"/>
+        <w:rFonts w:hint="default" w:ascii="Courier New" w:hAnsi="Courier New" w:cs="Courier New"/>
       </w:rPr>
     </w:lvl>
     <w:lvl w:ilvl="5" w:tplc="040C0005" w:tentative="1">
@@ -4627,7 +4792,7 @@
         <w:ind w:left="4320" w:hanging="360"/>
       </w:pPr>
       <w:rPr>
-        <w:rFonts w:ascii="Wingdings" w:hAnsi="Wingdings" w:hint="default"/>
+        <w:rFonts w:hint="default" w:ascii="Wingdings" w:hAnsi="Wingdings"/>
       </w:rPr>
     </w:lvl>
     <w:lvl w:ilvl="6" w:tplc="040C0001" w:tentative="1">
@@ -4639,7 +4804,7 @@
         <w:ind w:left="5040" w:hanging="360"/>
       </w:pPr>
       <w:rPr>
-        <w:rFonts w:ascii="Symbol" w:hAnsi="Symbol" w:hint="default"/>
+        <w:rFonts w:hint="default" w:ascii="Symbol" w:hAnsi="Symbol"/>
       </w:rPr>
     </w:lvl>
     <w:lvl w:ilvl="7" w:tplc="040C0003" w:tentative="1">
@@ -4651,7 +4816,7 @@
         <w:ind w:left="5760" w:hanging="360"/>
       </w:pPr>
       <w:rPr>
-        <w:rFonts w:ascii="Courier New" w:hAnsi="Courier New" w:cs="Courier New" w:hint="default"/>
+        <w:rFonts w:hint="default" w:ascii="Courier New" w:hAnsi="Courier New" w:cs="Courier New"/>
       </w:rPr>
     </w:lvl>
     <w:lvl w:ilvl="8" w:tplc="040C0005" w:tentative="1">
@@ -4663,7 +4828,7 @@
         <w:ind w:left="6480" w:hanging="360"/>
       </w:pPr>
       <w:rPr>
-        <w:rFonts w:ascii="Wingdings" w:hAnsi="Wingdings" w:hint="default"/>
+        <w:rFonts w:hint="default" w:ascii="Wingdings" w:hAnsi="Wingdings"/>
       </w:rPr>
     </w:lvl>
   </w:abstractNum>
@@ -4680,7 +4845,7 @@
         <w:ind w:left="720" w:hanging="360"/>
       </w:pPr>
       <w:rPr>
-        <w:rFonts w:ascii="Symbol" w:hAnsi="Symbol" w:hint="default"/>
+        <w:rFonts w:hint="default" w:ascii="Symbol" w:hAnsi="Symbol"/>
       </w:rPr>
     </w:lvl>
     <w:lvl w:ilvl="1" w:tplc="040C0003" w:tentative="1">
@@ -4692,7 +4857,7 @@
         <w:ind w:left="1440" w:hanging="360"/>
       </w:pPr>
       <w:rPr>
-        <w:rFonts w:ascii="Courier New" w:hAnsi="Courier New" w:cs="Courier New" w:hint="default"/>
+        <w:rFonts w:hint="default" w:ascii="Courier New" w:hAnsi="Courier New" w:cs="Courier New"/>
       </w:rPr>
     </w:lvl>
     <w:lvl w:ilvl="2" w:tplc="040C0005" w:tentative="1">
@@ -4704,7 +4869,7 @@
         <w:ind w:left="2160" w:hanging="360"/>
       </w:pPr>
       <w:rPr>
-        <w:rFonts w:ascii="Wingdings" w:hAnsi="Wingdings" w:hint="default"/>
+        <w:rFonts w:hint="default" w:ascii="Wingdings" w:hAnsi="Wingdings"/>
       </w:rPr>
     </w:lvl>
     <w:lvl w:ilvl="3" w:tplc="040C0001" w:tentative="1">
@@ -4716,7 +4881,7 @@
         <w:ind w:left="2880" w:hanging="360"/>
       </w:pPr>
       <w:rPr>
-        <w:rFonts w:ascii="Symbol" w:hAnsi="Symbol" w:hint="default"/>
+        <w:rFonts w:hint="default" w:ascii="Symbol" w:hAnsi="Symbol"/>
       </w:rPr>
     </w:lvl>
     <w:lvl w:ilvl="4" w:tplc="040C0003" w:tentative="1">
@@ -4728,7 +4893,7 @@
         <w:ind w:left="3600" w:hanging="360"/>
       </w:pPr>
       <w:rPr>
-        <w:rFonts w:ascii="Courier New" w:hAnsi="Courier New" w:cs="Courier New" w:hint="default"/>
+        <w:rFonts w:hint="default" w:ascii="Courier New" w:hAnsi="Courier New" w:cs="Courier New"/>
       </w:rPr>
     </w:lvl>
     <w:lvl w:ilvl="5" w:tplc="040C0005" w:tentative="1">
@@ -4740,7 +4905,7 @@
         <w:ind w:left="4320" w:hanging="360"/>
       </w:pPr>
       <w:rPr>
-        <w:rFonts w:ascii="Wingdings" w:hAnsi="Wingdings" w:hint="default"/>
+        <w:rFonts w:hint="default" w:ascii="Wingdings" w:hAnsi="Wingdings"/>
       </w:rPr>
     </w:lvl>
     <w:lvl w:ilvl="6" w:tplc="040C0001" w:tentative="1">
@@ -4752,7 +4917,7 @@
         <w:ind w:left="5040" w:hanging="360"/>
       </w:pPr>
       <w:rPr>
-        <w:rFonts w:ascii="Symbol" w:hAnsi="Symbol" w:hint="default"/>
+        <w:rFonts w:hint="default" w:ascii="Symbol" w:hAnsi="Symbol"/>
       </w:rPr>
     </w:lvl>
     <w:lvl w:ilvl="7" w:tplc="040C0003" w:tentative="1">
@@ -4764,7 +4929,7 @@
         <w:ind w:left="5760" w:hanging="360"/>
       </w:pPr>
       <w:rPr>
-        <w:rFonts w:ascii="Courier New" w:hAnsi="Courier New" w:cs="Courier New" w:hint="default"/>
+        <w:rFonts w:hint="default" w:ascii="Courier New" w:hAnsi="Courier New" w:cs="Courier New"/>
       </w:rPr>
     </w:lvl>
     <w:lvl w:ilvl="8" w:tplc="040C0005" w:tentative="1">
@@ -4776,7 +4941,7 @@
         <w:ind w:left="6480" w:hanging="360"/>
       </w:pPr>
       <w:rPr>
-        <w:rFonts w:ascii="Wingdings" w:hAnsi="Wingdings" w:hint="default"/>
+        <w:rFonts w:hint="default" w:ascii="Wingdings" w:hAnsi="Wingdings"/>
       </w:rPr>
     </w:lvl>
   </w:abstractNum>
@@ -5028,7 +5193,7 @@
         <w:ind w:left="720" w:hanging="360"/>
       </w:pPr>
       <w:rPr>
-        <w:rFonts w:ascii="Symbol" w:hAnsi="Symbol" w:hint="default"/>
+        <w:rFonts w:hint="default" w:ascii="Symbol" w:hAnsi="Symbol"/>
       </w:rPr>
     </w:lvl>
     <w:lvl w:ilvl="1" w:tplc="040C0003" w:tentative="1">
@@ -5040,7 +5205,7 @@
         <w:ind w:left="1440" w:hanging="360"/>
       </w:pPr>
       <w:rPr>
-        <w:rFonts w:ascii="Courier New" w:hAnsi="Courier New" w:cs="Courier New" w:hint="default"/>
+        <w:rFonts w:hint="default" w:ascii="Courier New" w:hAnsi="Courier New" w:cs="Courier New"/>
       </w:rPr>
     </w:lvl>
     <w:lvl w:ilvl="2" w:tplc="040C0005" w:tentative="1">
@@ -5052,7 +5217,7 @@
         <w:ind w:left="2160" w:hanging="360"/>
       </w:pPr>
       <w:rPr>
-        <w:rFonts w:ascii="Wingdings" w:hAnsi="Wingdings" w:hint="default"/>
+        <w:rFonts w:hint="default" w:ascii="Wingdings" w:hAnsi="Wingdings"/>
       </w:rPr>
     </w:lvl>
     <w:lvl w:ilvl="3" w:tplc="040C0001" w:tentative="1">
@@ -5064,7 +5229,7 @@
         <w:ind w:left="2880" w:hanging="360"/>
       </w:pPr>
       <w:rPr>
-        <w:rFonts w:ascii="Symbol" w:hAnsi="Symbol" w:hint="default"/>
+        <w:rFonts w:hint="default" w:ascii="Symbol" w:hAnsi="Symbol"/>
       </w:rPr>
     </w:lvl>
     <w:lvl w:ilvl="4" w:tplc="040C0003" w:tentative="1">
@@ -5076,7 +5241,7 @@
         <w:ind w:left="3600" w:hanging="360"/>
       </w:pPr>
       <w:rPr>
-        <w:rFonts w:ascii="Courier New" w:hAnsi="Courier New" w:cs="Courier New" w:hint="default"/>
+        <w:rFonts w:hint="default" w:ascii="Courier New" w:hAnsi="Courier New" w:cs="Courier New"/>
       </w:rPr>
     </w:lvl>
     <w:lvl w:ilvl="5" w:tplc="040C0005" w:tentative="1">
@@ -5088,7 +5253,7 @@
         <w:ind w:left="4320" w:hanging="360"/>
       </w:pPr>
       <w:rPr>
-        <w:rFonts w:ascii="Wingdings" w:hAnsi="Wingdings" w:hint="default"/>
+        <w:rFonts w:hint="default" w:ascii="Wingdings" w:hAnsi="Wingdings"/>
       </w:rPr>
     </w:lvl>
     <w:lvl w:ilvl="6" w:tplc="040C0001" w:tentative="1">
@@ -5100,7 +5265,7 @@
         <w:ind w:left="5040" w:hanging="360"/>
       </w:pPr>
       <w:rPr>
-        <w:rFonts w:ascii="Symbol" w:hAnsi="Symbol" w:hint="default"/>
+        <w:rFonts w:hint="default" w:ascii="Symbol" w:hAnsi="Symbol"/>
       </w:rPr>
     </w:lvl>
     <w:lvl w:ilvl="7" w:tplc="040C0003" w:tentative="1">
@@ -5112,7 +5277,7 @@
         <w:ind w:left="5760" w:hanging="360"/>
       </w:pPr>
       <w:rPr>
-        <w:rFonts w:ascii="Courier New" w:hAnsi="Courier New" w:cs="Courier New" w:hint="default"/>
+        <w:rFonts w:hint="default" w:ascii="Courier New" w:hAnsi="Courier New" w:cs="Courier New"/>
       </w:rPr>
     </w:lvl>
     <w:lvl w:ilvl="8" w:tplc="040C0005" w:tentative="1">
@@ -5124,7 +5289,7 @@
         <w:ind w:left="6480" w:hanging="360"/>
       </w:pPr>
       <w:rPr>
-        <w:rFonts w:ascii="Wingdings" w:hAnsi="Wingdings" w:hint="default"/>
+        <w:rFonts w:hint="default" w:ascii="Wingdings" w:hAnsi="Wingdings"/>
       </w:rPr>
     </w:lvl>
   </w:abstractNum>
@@ -5593,7 +5758,7 @@
         <w:ind w:left="720" w:hanging="360"/>
       </w:pPr>
       <w:rPr>
-        <w:rFonts w:ascii="Symbol" w:hAnsi="Symbol" w:hint="default"/>
+        <w:rFonts w:hint="default" w:ascii="Symbol" w:hAnsi="Symbol"/>
       </w:rPr>
     </w:lvl>
     <w:lvl w:ilvl="1" w:tplc="040C0003" w:tentative="1">
@@ -5605,7 +5770,7 @@
         <w:ind w:left="1440" w:hanging="360"/>
       </w:pPr>
       <w:rPr>
-        <w:rFonts w:ascii="Courier New" w:hAnsi="Courier New" w:cs="Courier New" w:hint="default"/>
+        <w:rFonts w:hint="default" w:ascii="Courier New" w:hAnsi="Courier New" w:cs="Courier New"/>
       </w:rPr>
     </w:lvl>
     <w:lvl w:ilvl="2" w:tplc="040C0005" w:tentative="1">
@@ -5617,7 +5782,7 @@
         <w:ind w:left="2160" w:hanging="360"/>
       </w:pPr>
       <w:rPr>
-        <w:rFonts w:ascii="Wingdings" w:hAnsi="Wingdings" w:hint="default"/>
+        <w:rFonts w:hint="default" w:ascii="Wingdings" w:hAnsi="Wingdings"/>
       </w:rPr>
     </w:lvl>
     <w:lvl w:ilvl="3" w:tplc="040C0001" w:tentative="1">
@@ -5629,7 +5794,7 @@
         <w:ind w:left="2880" w:hanging="360"/>
       </w:pPr>
       <w:rPr>
-        <w:rFonts w:ascii="Symbol" w:hAnsi="Symbol" w:hint="default"/>
+        <w:rFonts w:hint="default" w:ascii="Symbol" w:hAnsi="Symbol"/>
       </w:rPr>
     </w:lvl>
     <w:lvl w:ilvl="4" w:tplc="040C0003" w:tentative="1">
@@ -5641,7 +5806,7 @@
         <w:ind w:left="3600" w:hanging="360"/>
       </w:pPr>
       <w:rPr>
-        <w:rFonts w:ascii="Courier New" w:hAnsi="Courier New" w:cs="Courier New" w:hint="default"/>
+        <w:rFonts w:hint="default" w:ascii="Courier New" w:hAnsi="Courier New" w:cs="Courier New"/>
       </w:rPr>
     </w:lvl>
     <w:lvl w:ilvl="5" w:tplc="040C0005" w:tentative="1">
@@ -5653,7 +5818,7 @@
         <w:ind w:left="4320" w:hanging="360"/>
       </w:pPr>
       <w:rPr>
-        <w:rFonts w:ascii="Wingdings" w:hAnsi="Wingdings" w:hint="default"/>
+        <w:rFonts w:hint="default" w:ascii="Wingdings" w:hAnsi="Wingdings"/>
       </w:rPr>
     </w:lvl>
     <w:lvl w:ilvl="6" w:tplc="040C0001" w:tentative="1">
@@ -5665,7 +5830,7 @@
         <w:ind w:left="5040" w:hanging="360"/>
       </w:pPr>
       <w:rPr>
-        <w:rFonts w:ascii="Symbol" w:hAnsi="Symbol" w:hint="default"/>
+        <w:rFonts w:hint="default" w:ascii="Symbol" w:hAnsi="Symbol"/>
       </w:rPr>
     </w:lvl>
     <w:lvl w:ilvl="7" w:tplc="040C0003" w:tentative="1">
@@ -5677,7 +5842,7 @@
         <w:ind w:left="5760" w:hanging="360"/>
       </w:pPr>
       <w:rPr>
-        <w:rFonts w:ascii="Courier New" w:hAnsi="Courier New" w:cs="Courier New" w:hint="default"/>
+        <w:rFonts w:hint="default" w:ascii="Courier New" w:hAnsi="Courier New" w:cs="Courier New"/>
       </w:rPr>
     </w:lvl>
     <w:lvl w:ilvl="8" w:tplc="040C0005" w:tentative="1">
@@ -5689,7 +5854,7 @@
         <w:ind w:left="6480" w:hanging="360"/>
       </w:pPr>
       <w:rPr>
-        <w:rFonts w:ascii="Wingdings" w:hAnsi="Wingdings" w:hint="default"/>
+        <w:rFonts w:hint="default" w:ascii="Wingdings" w:hAnsi="Wingdings"/>
       </w:rPr>
     </w:lvl>
   </w:abstractNum>
@@ -6054,7 +6219,7 @@
         <w:ind w:left="720" w:hanging="360"/>
       </w:pPr>
       <w:rPr>
-        <w:rFonts w:ascii="Symbol" w:hAnsi="Symbol" w:hint="default"/>
+        <w:rFonts w:hint="default" w:ascii="Symbol" w:hAnsi="Symbol"/>
       </w:rPr>
     </w:lvl>
     <w:lvl w:ilvl="1" w:tplc="040C0003" w:tentative="1">
@@ -6066,7 +6231,7 @@
         <w:ind w:left="1440" w:hanging="360"/>
       </w:pPr>
       <w:rPr>
-        <w:rFonts w:ascii="Courier New" w:hAnsi="Courier New" w:cs="Courier New" w:hint="default"/>
+        <w:rFonts w:hint="default" w:ascii="Courier New" w:hAnsi="Courier New" w:cs="Courier New"/>
       </w:rPr>
     </w:lvl>
     <w:lvl w:ilvl="2" w:tplc="040C0005" w:tentative="1">
@@ -6078,7 +6243,7 @@
         <w:ind w:left="2160" w:hanging="360"/>
       </w:pPr>
       <w:rPr>
-        <w:rFonts w:ascii="Wingdings" w:hAnsi="Wingdings" w:hint="default"/>
+        <w:rFonts w:hint="default" w:ascii="Wingdings" w:hAnsi="Wingdings"/>
       </w:rPr>
     </w:lvl>
     <w:lvl w:ilvl="3" w:tplc="040C0001" w:tentative="1">
@@ -6090,7 +6255,7 @@
         <w:ind w:left="2880" w:hanging="360"/>
       </w:pPr>
       <w:rPr>
-        <w:rFonts w:ascii="Symbol" w:hAnsi="Symbol" w:hint="default"/>
+        <w:rFonts w:hint="default" w:ascii="Symbol" w:hAnsi="Symbol"/>
       </w:rPr>
     </w:lvl>
     <w:lvl w:ilvl="4" w:tplc="040C0003" w:tentative="1">
@@ -6102,7 +6267,7 @@
         <w:ind w:left="3600" w:hanging="360"/>
       </w:pPr>
       <w:rPr>
-        <w:rFonts w:ascii="Courier New" w:hAnsi="Courier New" w:cs="Courier New" w:hint="default"/>
+        <w:rFonts w:hint="default" w:ascii="Courier New" w:hAnsi="Courier New" w:cs="Courier New"/>
       </w:rPr>
     </w:lvl>
     <w:lvl w:ilvl="5" w:tplc="040C0005" w:tentative="1">
@@ -6114,7 +6279,7 @@
         <w:ind w:left="4320" w:hanging="360"/>
       </w:pPr>
       <w:rPr>
-        <w:rFonts w:ascii="Wingdings" w:hAnsi="Wingdings" w:hint="default"/>
+        <w:rFonts w:hint="default" w:ascii="Wingdings" w:hAnsi="Wingdings"/>
       </w:rPr>
     </w:lvl>
     <w:lvl w:ilvl="6" w:tplc="040C0001" w:tentative="1">
@@ -6126,7 +6291,7 @@
         <w:ind w:left="5040" w:hanging="360"/>
       </w:pPr>
       <w:rPr>
-        <w:rFonts w:ascii="Symbol" w:hAnsi="Symbol" w:hint="default"/>
+        <w:rFonts w:hint="default" w:ascii="Symbol" w:hAnsi="Symbol"/>
       </w:rPr>
     </w:lvl>
     <w:lvl w:ilvl="7" w:tplc="040C0003" w:tentative="1">
@@ -6138,7 +6303,7 @@
         <w:ind w:left="5760" w:hanging="360"/>
       </w:pPr>
       <w:rPr>
-        <w:rFonts w:ascii="Courier New" w:hAnsi="Courier New" w:cs="Courier New" w:hint="default"/>
+        <w:rFonts w:hint="default" w:ascii="Courier New" w:hAnsi="Courier New" w:cs="Courier New"/>
       </w:rPr>
     </w:lvl>
     <w:lvl w:ilvl="8" w:tplc="040C0005" w:tentative="1">
@@ -6150,7 +6315,7 @@
         <w:ind w:left="6480" w:hanging="360"/>
       </w:pPr>
       <w:rPr>
-        <w:rFonts w:ascii="Wingdings" w:hAnsi="Wingdings" w:hint="default"/>
+        <w:rFonts w:hint="default" w:ascii="Wingdings" w:hAnsi="Wingdings"/>
       </w:rPr>
     </w:lvl>
   </w:abstractNum>
@@ -6167,7 +6332,7 @@
         <w:ind w:left="720" w:hanging="360"/>
       </w:pPr>
       <w:rPr>
-        <w:rFonts w:ascii="Calibri" w:eastAsiaTheme="minorHAnsi" w:hAnsi="Calibri" w:cstheme="minorBidi" w:hint="default"/>
+        <w:rFonts w:hint="default" w:ascii="Calibri" w:hAnsi="Calibri" w:eastAsiaTheme="minorHAnsi" w:cstheme="minorBidi"/>
       </w:rPr>
     </w:lvl>
     <w:lvl w:ilvl="1" w:tplc="04090003">
@@ -6179,7 +6344,7 @@
         <w:ind w:left="1440" w:hanging="360"/>
       </w:pPr>
       <w:rPr>
-        <w:rFonts w:ascii="Courier New" w:hAnsi="Courier New" w:cs="Courier New" w:hint="default"/>
+        <w:rFonts w:hint="default" w:ascii="Courier New" w:hAnsi="Courier New" w:cs="Courier New"/>
       </w:rPr>
     </w:lvl>
     <w:lvl w:ilvl="2" w:tplc="04090005" w:tentative="1">
@@ -6191,7 +6356,7 @@
         <w:ind w:left="2160" w:hanging="360"/>
       </w:pPr>
       <w:rPr>
-        <w:rFonts w:ascii="Wingdings" w:hAnsi="Wingdings" w:hint="default"/>
+        <w:rFonts w:hint="default" w:ascii="Wingdings" w:hAnsi="Wingdings"/>
       </w:rPr>
     </w:lvl>
     <w:lvl w:ilvl="3" w:tplc="04090001" w:tentative="1">
@@ -6203,7 +6368,7 @@
         <w:ind w:left="2880" w:hanging="360"/>
       </w:pPr>
       <w:rPr>
-        <w:rFonts w:ascii="Symbol" w:hAnsi="Symbol" w:hint="default"/>
+        <w:rFonts w:hint="default" w:ascii="Symbol" w:hAnsi="Symbol"/>
       </w:rPr>
     </w:lvl>
     <w:lvl w:ilvl="4" w:tplc="04090003" w:tentative="1">
@@ -6215,7 +6380,7 @@
         <w:ind w:left="3600" w:hanging="360"/>
       </w:pPr>
       <w:rPr>
-        <w:rFonts w:ascii="Courier New" w:hAnsi="Courier New" w:cs="Courier New" w:hint="default"/>
+        <w:rFonts w:hint="default" w:ascii="Courier New" w:hAnsi="Courier New" w:cs="Courier New"/>
       </w:rPr>
     </w:lvl>
     <w:lvl w:ilvl="5" w:tplc="04090005" w:tentative="1">
@@ -6227,7 +6392,7 @@
         <w:ind w:left="4320" w:hanging="360"/>
       </w:pPr>
       <w:rPr>
-        <w:rFonts w:ascii="Wingdings" w:hAnsi="Wingdings" w:hint="default"/>
+        <w:rFonts w:hint="default" w:ascii="Wingdings" w:hAnsi="Wingdings"/>
       </w:rPr>
     </w:lvl>
     <w:lvl w:ilvl="6" w:tplc="04090001" w:tentative="1">
@@ -6239,7 +6404,7 @@
         <w:ind w:left="5040" w:hanging="360"/>
       </w:pPr>
       <w:rPr>
-        <w:rFonts w:ascii="Symbol" w:hAnsi="Symbol" w:hint="default"/>
+        <w:rFonts w:hint="default" w:ascii="Symbol" w:hAnsi="Symbol"/>
       </w:rPr>
     </w:lvl>
     <w:lvl w:ilvl="7" w:tplc="04090003" w:tentative="1">
@@ -6251,7 +6416,7 @@
         <w:ind w:left="5760" w:hanging="360"/>
       </w:pPr>
       <w:rPr>
-        <w:rFonts w:ascii="Courier New" w:hAnsi="Courier New" w:cs="Courier New" w:hint="default"/>
+        <w:rFonts w:hint="default" w:ascii="Courier New" w:hAnsi="Courier New" w:cs="Courier New"/>
       </w:rPr>
     </w:lvl>
     <w:lvl w:ilvl="8" w:tplc="04090005" w:tentative="1">
@@ -6263,7 +6428,7 @@
         <w:ind w:left="6480" w:hanging="360"/>
       </w:pPr>
       <w:rPr>
-        <w:rFonts w:ascii="Wingdings" w:hAnsi="Wingdings" w:hint="default"/>
+        <w:rFonts w:hint="default" w:ascii="Wingdings" w:hAnsi="Wingdings"/>
       </w:rPr>
     </w:lvl>
   </w:abstractNum>
@@ -6280,7 +6445,7 @@
         <w:ind w:left="720" w:hanging="360"/>
       </w:pPr>
       <w:rPr>
-        <w:rFonts w:ascii="Symbol" w:hAnsi="Symbol" w:hint="default"/>
+        <w:rFonts w:hint="default" w:ascii="Symbol" w:hAnsi="Symbol"/>
       </w:rPr>
     </w:lvl>
     <w:lvl w:ilvl="1" w:tplc="040C0003" w:tentative="1">
@@ -6292,7 +6457,7 @@
         <w:ind w:left="1440" w:hanging="360"/>
       </w:pPr>
       <w:rPr>
-        <w:rFonts w:ascii="Courier New" w:hAnsi="Courier New" w:cs="Courier New" w:hint="default"/>
+        <w:rFonts w:hint="default" w:ascii="Courier New" w:hAnsi="Courier New" w:cs="Courier New"/>
       </w:rPr>
     </w:lvl>
     <w:lvl w:ilvl="2" w:tplc="040C0005" w:tentative="1">
@@ -6304,7 +6469,7 @@
         <w:ind w:left="2160" w:hanging="360"/>
       </w:pPr>
       <w:rPr>
-        <w:rFonts w:ascii="Wingdings" w:hAnsi="Wingdings" w:hint="default"/>
+        <w:rFonts w:hint="default" w:ascii="Wingdings" w:hAnsi="Wingdings"/>
       </w:rPr>
     </w:lvl>
     <w:lvl w:ilvl="3" w:tplc="040C0001" w:tentative="1">
@@ -6316,7 +6481,7 @@
         <w:ind w:left="2880" w:hanging="360"/>
       </w:pPr>
       <w:rPr>
-        <w:rFonts w:ascii="Symbol" w:hAnsi="Symbol" w:hint="default"/>
+        <w:rFonts w:hint="default" w:ascii="Symbol" w:hAnsi="Symbol"/>
       </w:rPr>
     </w:lvl>
     <w:lvl w:ilvl="4" w:tplc="040C0003" w:tentative="1">
@@ -6328,7 +6493,7 @@
         <w:ind w:left="3600" w:hanging="360"/>
       </w:pPr>
       <w:rPr>
-        <w:rFonts w:ascii="Courier New" w:hAnsi="Courier New" w:cs="Courier New" w:hint="default"/>
+        <w:rFonts w:hint="default" w:ascii="Courier New" w:hAnsi="Courier New" w:cs="Courier New"/>
       </w:rPr>
     </w:lvl>
     <w:lvl w:ilvl="5" w:tplc="040C0005" w:tentative="1">
@@ -6340,7 +6505,7 @@
         <w:ind w:left="4320" w:hanging="360"/>
       </w:pPr>
       <w:rPr>
-        <w:rFonts w:ascii="Wingdings" w:hAnsi="Wingdings" w:hint="default"/>
+        <w:rFonts w:hint="default" w:ascii="Wingdings" w:hAnsi="Wingdings"/>
       </w:rPr>
     </w:lvl>
     <w:lvl w:ilvl="6" w:tplc="040C0001" w:tentative="1">
@@ -6352,7 +6517,7 @@
         <w:ind w:left="5040" w:hanging="360"/>
       </w:pPr>
       <w:rPr>
-        <w:rFonts w:ascii="Symbol" w:hAnsi="Symbol" w:hint="default"/>
+        <w:rFonts w:hint="default" w:ascii="Symbol" w:hAnsi="Symbol"/>
       </w:rPr>
     </w:lvl>
     <w:lvl w:ilvl="7" w:tplc="040C0003" w:tentative="1">
@@ -6364,7 +6529,7 @@
         <w:ind w:left="5760" w:hanging="360"/>
       </w:pPr>
       <w:rPr>
-        <w:rFonts w:ascii="Courier New" w:hAnsi="Courier New" w:cs="Courier New" w:hint="default"/>
+        <w:rFonts w:hint="default" w:ascii="Courier New" w:hAnsi="Courier New" w:cs="Courier New"/>
       </w:rPr>
     </w:lvl>
     <w:lvl w:ilvl="8" w:tplc="040C0005" w:tentative="1">
@@ -6376,7 +6541,7 @@
         <w:ind w:left="6480" w:hanging="360"/>
       </w:pPr>
       <w:rPr>
-        <w:rFonts w:ascii="Wingdings" w:hAnsi="Wingdings" w:hint="default"/>
+        <w:rFonts w:hint="default" w:ascii="Wingdings" w:hAnsi="Wingdings"/>
       </w:rPr>
     </w:lvl>
   </w:abstractNum>
@@ -6619,7 +6784,7 @@
         <w:ind w:left="720" w:hanging="360"/>
       </w:pPr>
       <w:rPr>
-        <w:rFonts w:ascii="Symbol" w:hAnsi="Symbol" w:hint="default"/>
+        <w:rFonts w:hint="default" w:ascii="Symbol" w:hAnsi="Symbol"/>
       </w:rPr>
     </w:lvl>
     <w:lvl w:ilvl="1" w:tplc="040C0003" w:tentative="1">
@@ -6631,7 +6796,7 @@
         <w:ind w:left="1440" w:hanging="360"/>
       </w:pPr>
       <w:rPr>
-        <w:rFonts w:ascii="Courier New" w:hAnsi="Courier New" w:cs="Courier New" w:hint="default"/>
+        <w:rFonts w:hint="default" w:ascii="Courier New" w:hAnsi="Courier New" w:cs="Courier New"/>
       </w:rPr>
     </w:lvl>
     <w:lvl w:ilvl="2" w:tplc="040C0005" w:tentative="1">
@@ -6643,7 +6808,7 @@
         <w:ind w:left="2160" w:hanging="360"/>
       </w:pPr>
       <w:rPr>
-        <w:rFonts w:ascii="Wingdings" w:hAnsi="Wingdings" w:hint="default"/>
+        <w:rFonts w:hint="default" w:ascii="Wingdings" w:hAnsi="Wingdings"/>
       </w:rPr>
     </w:lvl>
     <w:lvl w:ilvl="3" w:tplc="040C0001" w:tentative="1">
@@ -6655,7 +6820,7 @@
         <w:ind w:left="2880" w:hanging="360"/>
       </w:pPr>
       <w:rPr>
-        <w:rFonts w:ascii="Symbol" w:hAnsi="Symbol" w:hint="default"/>
+        <w:rFonts w:hint="default" w:ascii="Symbol" w:hAnsi="Symbol"/>
       </w:rPr>
     </w:lvl>
     <w:lvl w:ilvl="4" w:tplc="040C0003" w:tentative="1">
@@ -6667,7 +6832,7 @@
         <w:ind w:left="3600" w:hanging="360"/>
       </w:pPr>
       <w:rPr>
-        <w:rFonts w:ascii="Courier New" w:hAnsi="Courier New" w:cs="Courier New" w:hint="default"/>
+        <w:rFonts w:hint="default" w:ascii="Courier New" w:hAnsi="Courier New" w:cs="Courier New"/>
       </w:rPr>
     </w:lvl>
     <w:lvl w:ilvl="5" w:tplc="040C0005" w:tentative="1">
@@ -6679,7 +6844,7 @@
         <w:ind w:left="4320" w:hanging="360"/>
       </w:pPr>
       <w:rPr>
-        <w:rFonts w:ascii="Wingdings" w:hAnsi="Wingdings" w:hint="default"/>
+        <w:rFonts w:hint="default" w:ascii="Wingdings" w:hAnsi="Wingdings"/>
       </w:rPr>
     </w:lvl>
     <w:lvl w:ilvl="6" w:tplc="040C0001" w:tentative="1">
@@ -6691,7 +6856,7 @@
         <w:ind w:left="5040" w:hanging="360"/>
       </w:pPr>
       <w:rPr>
-        <w:rFonts w:ascii="Symbol" w:hAnsi="Symbol" w:hint="default"/>
+        <w:rFonts w:hint="default" w:ascii="Symbol" w:hAnsi="Symbol"/>
       </w:rPr>
     </w:lvl>
     <w:lvl w:ilvl="7" w:tplc="040C0003" w:tentative="1">
@@ -6703,7 +6868,7 @@
         <w:ind w:left="5760" w:hanging="360"/>
       </w:pPr>
       <w:rPr>
-        <w:rFonts w:ascii="Courier New" w:hAnsi="Courier New" w:cs="Courier New" w:hint="default"/>
+        <w:rFonts w:hint="default" w:ascii="Courier New" w:hAnsi="Courier New" w:cs="Courier New"/>
       </w:rPr>
     </w:lvl>
     <w:lvl w:ilvl="8" w:tplc="040C0005" w:tentative="1">
@@ -6715,7 +6880,7 @@
         <w:ind w:left="6480" w:hanging="360"/>
       </w:pPr>
       <w:rPr>
-        <w:rFonts w:ascii="Wingdings" w:hAnsi="Wingdings" w:hint="default"/>
+        <w:rFonts w:hint="default" w:ascii="Wingdings" w:hAnsi="Wingdings"/>
       </w:rPr>
     </w:lvl>
   </w:abstractNum>
@@ -7071,7 +7236,7 @@
         <w:ind w:left="720" w:hanging="360"/>
       </w:pPr>
       <w:rPr>
-        <w:rFonts w:ascii="Symbol" w:hAnsi="Symbol" w:hint="default"/>
+        <w:rFonts w:hint="default" w:ascii="Symbol" w:hAnsi="Symbol"/>
       </w:rPr>
     </w:lvl>
     <w:lvl w:ilvl="1" w:tplc="040C0003" w:tentative="1">
@@ -7083,7 +7248,7 @@
         <w:ind w:left="1440" w:hanging="360"/>
       </w:pPr>
       <w:rPr>
-        <w:rFonts w:ascii="Courier New" w:hAnsi="Courier New" w:cs="Courier New" w:hint="default"/>
+        <w:rFonts w:hint="default" w:ascii="Courier New" w:hAnsi="Courier New" w:cs="Courier New"/>
       </w:rPr>
     </w:lvl>
     <w:lvl w:ilvl="2" w:tplc="040C0005" w:tentative="1">
@@ -7095,7 +7260,7 @@
         <w:ind w:left="2160" w:hanging="360"/>
       </w:pPr>
       <w:rPr>
-        <w:rFonts w:ascii="Wingdings" w:hAnsi="Wingdings" w:hint="default"/>
+        <w:rFonts w:hint="default" w:ascii="Wingdings" w:hAnsi="Wingdings"/>
       </w:rPr>
     </w:lvl>
     <w:lvl w:ilvl="3" w:tplc="040C0001" w:tentative="1">
@@ -7107,7 +7272,7 @@
         <w:ind w:left="2880" w:hanging="360"/>
       </w:pPr>
       <w:rPr>
-        <w:rFonts w:ascii="Symbol" w:hAnsi="Symbol" w:hint="default"/>
+        <w:rFonts w:hint="default" w:ascii="Symbol" w:hAnsi="Symbol"/>
       </w:rPr>
     </w:lvl>
     <w:lvl w:ilvl="4" w:tplc="040C0003" w:tentative="1">
@@ -7119,7 +7284,7 @@
         <w:ind w:left="3600" w:hanging="360"/>
       </w:pPr>
       <w:rPr>
-        <w:rFonts w:ascii="Courier New" w:hAnsi="Courier New" w:cs="Courier New" w:hint="default"/>
+        <w:rFonts w:hint="default" w:ascii="Courier New" w:hAnsi="Courier New" w:cs="Courier New"/>
       </w:rPr>
     </w:lvl>
     <w:lvl w:ilvl="5" w:tplc="040C0005" w:tentative="1">
@@ -7131,7 +7296,7 @@
         <w:ind w:left="4320" w:hanging="360"/>
       </w:pPr>
       <w:rPr>
-        <w:rFonts w:ascii="Wingdings" w:hAnsi="Wingdings" w:hint="default"/>
+        <w:rFonts w:hint="default" w:ascii="Wingdings" w:hAnsi="Wingdings"/>
       </w:rPr>
     </w:lvl>
     <w:lvl w:ilvl="6" w:tplc="040C0001" w:tentative="1">
@@ -7143,7 +7308,7 @@
         <w:ind w:left="5040" w:hanging="360"/>
       </w:pPr>
       <w:rPr>
-        <w:rFonts w:ascii="Symbol" w:hAnsi="Symbol" w:hint="default"/>
+        <w:rFonts w:hint="default" w:ascii="Symbol" w:hAnsi="Symbol"/>
       </w:rPr>
     </w:lvl>
     <w:lvl w:ilvl="7" w:tplc="040C0003" w:tentative="1">
@@ -7155,7 +7320,7 @@
         <w:ind w:left="5760" w:hanging="360"/>
       </w:pPr>
       <w:rPr>
-        <w:rFonts w:ascii="Courier New" w:hAnsi="Courier New" w:cs="Courier New" w:hint="default"/>
+        <w:rFonts w:hint="default" w:ascii="Courier New" w:hAnsi="Courier New" w:cs="Courier New"/>
       </w:rPr>
     </w:lvl>
     <w:lvl w:ilvl="8" w:tplc="040C0005" w:tentative="1">
@@ -7167,7 +7332,7 @@
         <w:ind w:left="6480" w:hanging="360"/>
       </w:pPr>
       <w:rPr>
-        <w:rFonts w:ascii="Wingdings" w:hAnsi="Wingdings" w:hint="default"/>
+        <w:rFonts w:hint="default" w:ascii="Wingdings" w:hAnsi="Wingdings"/>
       </w:rPr>
     </w:lvl>
   </w:abstractNum>
@@ -7551,11 +7716,11 @@
 </file>
 
 <file path=word/styles.xml><?xml version="1.0" encoding="utf-8"?>
-<w:styles xmlns:mc="http://schemas.openxmlformats.org/markup-compatibility/2006" xmlns:r="http://schemas.openxmlformats.org/officeDocument/2006/relationships" xmlns:w="http://schemas.openxmlformats.org/wordprocessingml/2006/main" xmlns:w14="http://schemas.microsoft.com/office/word/2010/wordml" xmlns:w15="http://schemas.microsoft.com/office/word/2012/wordml" xmlns:w16cex="http://schemas.microsoft.com/office/word/2018/wordml/cex" xmlns:w16cid="http://schemas.microsoft.com/office/word/2016/wordml/cid" xmlns:w16="http://schemas.microsoft.com/office/word/2018/wordml" xmlns:w16du="http://schemas.microsoft.com/office/word/2023/wordml/word16du" xmlns:w16sdtdh="http://schemas.microsoft.com/office/word/2020/wordml/sdtdatahash" xmlns:w16sdtfl="http://schemas.microsoft.com/office/word/2024/wordml/sdtformatlock" xmlns:w16se="http://schemas.microsoft.com/office/word/2015/wordml/symex" mc:Ignorable="w14 w15 w16se w16cid w16 w16cex w16sdtdh w16sdtfl w16du">
+<w:styles xmlns:mc="http://schemas.openxmlformats.org/markup-compatibility/2006" xmlns:r="http://schemas.openxmlformats.org/officeDocument/2006/relationships" xmlns:w="http://schemas.openxmlformats.org/wordprocessingml/2006/main" xmlns:w14="http://schemas.microsoft.com/office/word/2010/wordml" xmlns:w15="http://schemas.microsoft.com/office/word/2012/wordml" xmlns:w16cex="http://schemas.microsoft.com/office/word/2018/wordml/cex" xmlns:w16cid="http://schemas.microsoft.com/office/word/2016/wordml/cid" xmlns:w16="http://schemas.microsoft.com/office/word/2018/wordml" xmlns:w16du="http://schemas.microsoft.com/office/word/2023/wordml/word16du" xmlns:w16sdtdh="http://schemas.microsoft.com/office/word/2020/wordml/sdtdatahash" xmlns:w16se="http://schemas.microsoft.com/office/word/2015/wordml/symex" mc:Ignorable="w14 w15 w16se w16cid w16 w16cex w16sdtdh w16du">
   <w:docDefaults>
     <w:rPrDefault>
       <w:rPr>
-        <w:rFonts w:asciiTheme="minorHAnsi" w:eastAsiaTheme="minorEastAsia" w:hAnsiTheme="minorHAnsi" w:cstheme="minorBidi"/>
+        <w:rFonts w:asciiTheme="minorHAnsi" w:hAnsiTheme="minorHAnsi" w:eastAsiaTheme="minorEastAsia" w:cstheme="minorBidi"/>
         <w:sz w:val="24"/>
         <w:szCs w:val="24"/>
         <w:lang w:val="fr-FR" w:eastAsia="ja-JP" w:bidi="ar-SA"/>
@@ -7566,14 +7731,14 @@
   <w:latentStyles w:defLockedState="0" w:defUIPriority="99" w:defSemiHidden="0" w:defUnhideWhenUsed="0" w:defQFormat="0" w:count="376">
     <w:lsdException w:name="Normal" w:uiPriority="0" w:qFormat="1"/>
     <w:lsdException w:name="heading 1" w:uiPriority="9" w:qFormat="1"/>
-    <w:lsdException w:name="heading 2" w:semiHidden="1" w:uiPriority="9" w:unhideWhenUsed="1" w:qFormat="1"/>
-    <w:lsdException w:name="heading 3" w:semiHidden="1" w:uiPriority="9" w:unhideWhenUsed="1" w:qFormat="1"/>
-    <w:lsdException w:name="heading 4" w:semiHidden="1" w:uiPriority="9" w:unhideWhenUsed="1" w:qFormat="1"/>
-    <w:lsdException w:name="heading 5" w:semiHidden="1" w:uiPriority="9" w:unhideWhenUsed="1" w:qFormat="1"/>
-    <w:lsdException w:name="heading 6" w:semiHidden="1" w:uiPriority="9" w:unhideWhenUsed="1" w:qFormat="1"/>
-    <w:lsdException w:name="heading 7" w:semiHidden="1" w:uiPriority="9" w:unhideWhenUsed="1" w:qFormat="1"/>
-    <w:lsdException w:name="heading 8" w:semiHidden="1" w:uiPriority="9" w:unhideWhenUsed="1" w:qFormat="1"/>
-    <w:lsdException w:name="heading 9" w:semiHidden="1" w:uiPriority="9" w:unhideWhenUsed="1" w:qFormat="1"/>
+    <w:lsdException w:name="heading 2" w:uiPriority="9" w:semiHidden="1" w:unhideWhenUsed="1" w:qFormat="1"/>
+    <w:lsdException w:name="heading 3" w:uiPriority="9" w:semiHidden="1" w:unhideWhenUsed="1" w:qFormat="1"/>
+    <w:lsdException w:name="heading 4" w:uiPriority="9" w:semiHidden="1" w:unhideWhenUsed="1" w:qFormat="1"/>
+    <w:lsdException w:name="heading 5" w:uiPriority="9" w:semiHidden="1" w:unhideWhenUsed="1" w:qFormat="1"/>
+    <w:lsdException w:name="heading 6" w:uiPriority="9" w:semiHidden="1" w:unhideWhenUsed="1" w:qFormat="1"/>
+    <w:lsdException w:name="heading 7" w:uiPriority="9" w:semiHidden="1" w:unhideWhenUsed="1" w:qFormat="1"/>
+    <w:lsdException w:name="heading 8" w:uiPriority="9" w:semiHidden="1" w:unhideWhenUsed="1" w:qFormat="1"/>
+    <w:lsdException w:name="heading 9" w:uiPriority="9" w:semiHidden="1" w:unhideWhenUsed="1" w:qFormat="1"/>
     <w:lsdException w:name="index 1" w:semiHidden="1" w:unhideWhenUsed="1"/>
     <w:lsdException w:name="index 2" w:semiHidden="1" w:unhideWhenUsed="1"/>
     <w:lsdException w:name="index 3" w:semiHidden="1" w:unhideWhenUsed="1"/>
@@ -7583,22 +7748,22 @@
     <w:lsdException w:name="index 7" w:semiHidden="1" w:unhideWhenUsed="1"/>
     <w:lsdException w:name="index 8" w:semiHidden="1" w:unhideWhenUsed="1"/>
     <w:lsdException w:name="index 9" w:semiHidden="1" w:unhideWhenUsed="1"/>
-    <w:lsdException w:name="toc 1" w:semiHidden="1" w:uiPriority="39" w:unhideWhenUsed="1"/>
-    <w:lsdException w:name="toc 2" w:semiHidden="1" w:uiPriority="39" w:unhideWhenUsed="1"/>
-    <w:lsdException w:name="toc 3" w:semiHidden="1" w:uiPriority="39" w:unhideWhenUsed="1"/>
-    <w:lsdException w:name="toc 4" w:semiHidden="1" w:uiPriority="39" w:unhideWhenUsed="1"/>
-    <w:lsdException w:name="toc 5" w:semiHidden="1" w:uiPriority="39" w:unhideWhenUsed="1"/>
-    <w:lsdException w:name="toc 6" w:semiHidden="1" w:uiPriority="39" w:unhideWhenUsed="1"/>
-    <w:lsdException w:name="toc 7" w:semiHidden="1" w:uiPriority="39" w:unhideWhenUsed="1"/>
-    <w:lsdException w:name="toc 8" w:semiHidden="1" w:uiPriority="39" w:unhideWhenUsed="1"/>
-    <w:lsdException w:name="toc 9" w:semiHidden="1" w:uiPriority="39" w:unhideWhenUsed="1"/>
+    <w:lsdException w:name="toc 1" w:uiPriority="39" w:semiHidden="1" w:unhideWhenUsed="1"/>
+    <w:lsdException w:name="toc 2" w:uiPriority="39" w:semiHidden="1" w:unhideWhenUsed="1"/>
+    <w:lsdException w:name="toc 3" w:uiPriority="39" w:semiHidden="1" w:unhideWhenUsed="1"/>
+    <w:lsdException w:name="toc 4" w:uiPriority="39" w:semiHidden="1" w:unhideWhenUsed="1"/>
+    <w:lsdException w:name="toc 5" w:uiPriority="39" w:semiHidden="1" w:unhideWhenUsed="1"/>
+    <w:lsdException w:name="toc 6" w:uiPriority="39" w:semiHidden="1" w:unhideWhenUsed="1"/>
+    <w:lsdException w:name="toc 7" w:uiPriority="39" w:semiHidden="1" w:unhideWhenUsed="1"/>
+    <w:lsdException w:name="toc 8" w:uiPriority="39" w:semiHidden="1" w:unhideWhenUsed="1"/>
+    <w:lsdException w:name="toc 9" w:uiPriority="39" w:semiHidden="1" w:unhideWhenUsed="1"/>
     <w:lsdException w:name="Normal Indent" w:semiHidden="1" w:unhideWhenUsed="1"/>
     <w:lsdException w:name="footnote text" w:semiHidden="1" w:unhideWhenUsed="1"/>
     <w:lsdException w:name="annotation text" w:semiHidden="1" w:unhideWhenUsed="1"/>
     <w:lsdException w:name="header" w:semiHidden="1" w:unhideWhenUsed="1"/>
     <w:lsdException w:name="footer" w:semiHidden="1" w:unhideWhenUsed="1"/>
     <w:lsdException w:name="index heading" w:semiHidden="1" w:unhideWhenUsed="1"/>
-    <w:lsdException w:name="caption" w:semiHidden="1" w:uiPriority="35" w:unhideWhenUsed="1" w:qFormat="1"/>
+    <w:lsdException w:name="caption" w:uiPriority="35" w:semiHidden="1" w:unhideWhenUsed="1" w:qFormat="1"/>
     <w:lsdException w:name="table of figures" w:semiHidden="1" w:unhideWhenUsed="1"/>
     <w:lsdException w:name="envelope address" w:semiHidden="1" w:unhideWhenUsed="1"/>
     <w:lsdException w:name="envelope return" w:semiHidden="1" w:unhideWhenUsed="1"/>
@@ -7629,7 +7794,7 @@
     <w:lsdException w:name="Title" w:uiPriority="10" w:qFormat="1"/>
     <w:lsdException w:name="Closing" w:semiHidden="1" w:unhideWhenUsed="1"/>
     <w:lsdException w:name="Signature" w:semiHidden="1" w:unhideWhenUsed="1"/>
-    <w:lsdException w:name="Default Paragraph Font" w:semiHidden="1" w:uiPriority="1" w:unhideWhenUsed="1"/>
+    <w:lsdException w:name="Default Paragraph Font" w:uiPriority="1" w:semiHidden="1" w:unhideWhenUsed="1"/>
     <w:lsdException w:name="Body Text" w:semiHidden="1" w:unhideWhenUsed="1"/>
     <w:lsdException w:name="Body Text Indent" w:semiHidden="1" w:unhideWhenUsed="1"/>
     <w:lsdException w:name="List Continue" w:semiHidden="1" w:unhideWhenUsed="1"/>
@@ -7829,8 +7994,8 @@
     <w:lsdException w:name="Subtle Reference" w:uiPriority="31" w:qFormat="1"/>
     <w:lsdException w:name="Intense Reference" w:uiPriority="32" w:qFormat="1"/>
     <w:lsdException w:name="Book Title" w:uiPriority="33" w:qFormat="1"/>
-    <w:lsdException w:name="Bibliography" w:semiHidden="1" w:uiPriority="37" w:unhideWhenUsed="1"/>
-    <w:lsdException w:name="TOC Heading" w:semiHidden="1" w:uiPriority="39" w:unhideWhenUsed="1" w:qFormat="1"/>
+    <w:lsdException w:name="Bibliography" w:uiPriority="37" w:semiHidden="1" w:unhideWhenUsed="1"/>
+    <w:lsdException w:name="TOC Heading" w:uiPriority="39" w:semiHidden="1" w:unhideWhenUsed="1" w:qFormat="1"/>
     <w:lsdException w:name="Plain Table 1" w:uiPriority="41"/>
     <w:lsdException w:name="Plain Table 2" w:uiPriority="42"/>
     <w:lsdException w:name="Plain Table 3" w:uiPriority="43"/>
@@ -7941,15 +8106,15 @@
     <w:lsdException w:name="Unresolved Mention" w:semiHidden="1" w:unhideWhenUsed="1"/>
     <w:lsdException w:name="Smart Link" w:semiHidden="1" w:unhideWhenUsed="1"/>
   </w:latentStyles>
-  <w:style w:type="paragraph" w:default="1" w:styleId="Normal">
+  <w:style w:type="paragraph" w:styleId="Normal" w:default="1">
     <w:name w:val="Normal"/>
     <w:qFormat/>
   </w:style>
-  <w:style w:type="paragraph" w:styleId="Titre1">
+  <w:style w:type="paragraph" w:styleId="Heading1">
     <w:name w:val="heading 1"/>
     <w:basedOn w:val="Normal"/>
     <w:next w:val="Normal"/>
-    <w:link w:val="Titre1Car"/>
+    <w:link w:val="Heading1Char"/>
     <w:uiPriority w:val="9"/>
     <w:qFormat/>
     <w:rsid w:val="00AE6F8F"/>
@@ -7960,17 +8125,17 @@
       <w:outlineLvl w:val="0"/>
     </w:pPr>
     <w:rPr>
-      <w:rFonts w:asciiTheme="majorHAnsi" w:eastAsiaTheme="majorEastAsia" w:hAnsiTheme="majorHAnsi" w:cstheme="majorBidi"/>
+      <w:rFonts w:asciiTheme="majorHAnsi" w:hAnsiTheme="majorHAnsi" w:eastAsiaTheme="majorEastAsia" w:cstheme="majorBidi"/>
       <w:color w:val="2E74B5" w:themeColor="accent1" w:themeShade="BF"/>
       <w:sz w:val="32"/>
       <w:szCs w:val="32"/>
     </w:rPr>
   </w:style>
-  <w:style w:type="paragraph" w:styleId="Titre2">
+  <w:style w:type="paragraph" w:styleId="Heading2">
     <w:name w:val="heading 2"/>
     <w:basedOn w:val="Normal"/>
     <w:next w:val="Normal"/>
-    <w:link w:val="Titre2Car"/>
+    <w:link w:val="Heading2Char"/>
     <w:uiPriority w:val="9"/>
     <w:unhideWhenUsed/>
     <w:qFormat/>
@@ -7982,17 +8147,17 @@
       <w:outlineLvl w:val="1"/>
     </w:pPr>
     <w:rPr>
-      <w:rFonts w:asciiTheme="majorHAnsi" w:eastAsiaTheme="majorEastAsia" w:hAnsiTheme="majorHAnsi" w:cstheme="majorBidi"/>
+      <w:rFonts w:asciiTheme="majorHAnsi" w:hAnsiTheme="majorHAnsi" w:eastAsiaTheme="majorEastAsia" w:cstheme="majorBidi"/>
       <w:color w:val="2E74B5" w:themeColor="accent1" w:themeShade="BF"/>
       <w:sz w:val="26"/>
       <w:szCs w:val="26"/>
     </w:rPr>
   </w:style>
-  <w:style w:type="paragraph" w:styleId="Titre3">
+  <w:style w:type="paragraph" w:styleId="Heading3">
     <w:name w:val="heading 3"/>
     <w:basedOn w:val="Normal"/>
     <w:next w:val="Normal"/>
-    <w:link w:val="Titre3Car"/>
+    <w:link w:val="Heading3Char"/>
     <w:uiPriority w:val="9"/>
     <w:unhideWhenUsed/>
     <w:qFormat/>
@@ -8004,17 +8169,17 @@
       <w:outlineLvl w:val="2"/>
     </w:pPr>
     <w:rPr>
-      <w:rFonts w:asciiTheme="majorHAnsi" w:eastAsiaTheme="majorEastAsia" w:hAnsiTheme="majorHAnsi" w:cstheme="majorBidi"/>
+      <w:rFonts w:asciiTheme="majorHAnsi" w:hAnsiTheme="majorHAnsi" w:eastAsiaTheme="majorEastAsia" w:cstheme="majorBidi"/>
       <w:color w:val="1F4D78" w:themeColor="accent1" w:themeShade="7F"/>
     </w:rPr>
   </w:style>
-  <w:style w:type="character" w:default="1" w:styleId="Policepardfaut">
+  <w:style w:type="character" w:styleId="DefaultParagraphFont" w:default="1">
     <w:name w:val="Default Paragraph Font"/>
     <w:uiPriority w:val="1"/>
     <w:semiHidden/>
     <w:unhideWhenUsed/>
   </w:style>
-  <w:style w:type="table" w:default="1" w:styleId="TableauNormal">
+  <w:style w:type="table" w:styleId="TableNormal" w:default="1">
     <w:name w:val="Normal Table"/>
     <w:uiPriority w:val="99"/>
     <w:semiHidden/>
@@ -8029,41 +8194,41 @@
       </w:tblCellMar>
     </w:tblPr>
   </w:style>
-  <w:style w:type="numbering" w:default="1" w:styleId="Aucuneliste">
+  <w:style w:type="numbering" w:styleId="NoList" w:default="1">
     <w:name w:val="No List"/>
     <w:uiPriority w:val="99"/>
     <w:semiHidden/>
     <w:unhideWhenUsed/>
   </w:style>
-  <w:style w:type="character" w:customStyle="1" w:styleId="Titre1Car">
-    <w:name w:val="Titre 1 Car"/>
-    <w:basedOn w:val="Policepardfaut"/>
-    <w:link w:val="Titre1"/>
+  <w:style w:type="character" w:styleId="Heading1Char" w:customStyle="1">
+    <w:name w:val="Heading 1 Char"/>
+    <w:basedOn w:val="DefaultParagraphFont"/>
+    <w:link w:val="Heading1"/>
     <w:uiPriority w:val="9"/>
     <w:rsid w:val="00AE6F8F"/>
     <w:rPr>
-      <w:rFonts w:asciiTheme="majorHAnsi" w:eastAsiaTheme="majorEastAsia" w:hAnsiTheme="majorHAnsi" w:cstheme="majorBidi"/>
+      <w:rFonts w:asciiTheme="majorHAnsi" w:hAnsiTheme="majorHAnsi" w:eastAsiaTheme="majorEastAsia" w:cstheme="majorBidi"/>
       <w:color w:val="2E74B5" w:themeColor="accent1" w:themeShade="BF"/>
       <w:sz w:val="32"/>
       <w:szCs w:val="32"/>
     </w:rPr>
   </w:style>
-  <w:style w:type="character" w:customStyle="1" w:styleId="Titre2Car">
-    <w:name w:val="Titre 2 Car"/>
-    <w:basedOn w:val="Policepardfaut"/>
-    <w:link w:val="Titre2"/>
+  <w:style w:type="character" w:styleId="Heading2Char" w:customStyle="1">
+    <w:name w:val="Heading 2 Char"/>
+    <w:basedOn w:val="DefaultParagraphFont"/>
+    <w:link w:val="Heading2"/>
     <w:uiPriority w:val="9"/>
     <w:rsid w:val="004D7F3D"/>
     <w:rPr>
-      <w:rFonts w:asciiTheme="majorHAnsi" w:eastAsiaTheme="majorEastAsia" w:hAnsiTheme="majorHAnsi" w:cstheme="majorBidi"/>
+      <w:rFonts w:asciiTheme="majorHAnsi" w:hAnsiTheme="majorHAnsi" w:eastAsiaTheme="majorEastAsia" w:cstheme="majorBidi"/>
       <w:color w:val="2E74B5" w:themeColor="accent1" w:themeShade="BF"/>
       <w:sz w:val="26"/>
       <w:szCs w:val="26"/>
     </w:rPr>
   </w:style>
-  <w:style w:type="paragraph" w:styleId="Sansinterligne">
+  <w:style w:type="paragraph" w:styleId="NoSpacing">
     <w:name w:val="No Spacing"/>
-    <w:link w:val="SansinterligneCar"/>
+    <w:link w:val="NoSpacingChar"/>
     <w:uiPriority w:val="1"/>
     <w:qFormat/>
     <w:rsid w:val="004F1D27"/>
@@ -8073,10 +8238,10 @@
       <w:lang w:val="en-US" w:eastAsia="zh-CN"/>
     </w:rPr>
   </w:style>
-  <w:style w:type="character" w:customStyle="1" w:styleId="SansinterligneCar">
-    <w:name w:val="Sans interligne Car"/>
-    <w:basedOn w:val="Policepardfaut"/>
-    <w:link w:val="Sansinterligne"/>
+  <w:style w:type="character" w:styleId="NoSpacingChar" w:customStyle="1">
+    <w:name w:val="No Spacing Char"/>
+    <w:basedOn w:val="DefaultParagraphFont"/>
+    <w:link w:val="NoSpacing"/>
     <w:uiPriority w:val="1"/>
     <w:rsid w:val="004F1D27"/>
     <w:rPr>
@@ -8085,16 +8250,16 @@
       <w:lang w:val="en-US" w:eastAsia="zh-CN"/>
     </w:rPr>
   </w:style>
-  <w:style w:type="paragraph" w:styleId="Rvision">
+  <w:style w:type="paragraph" w:styleId="Revision">
     <w:name w:val="Revision"/>
     <w:hidden/>
     <w:uiPriority w:val="99"/>
     <w:semiHidden/>
     <w:rsid w:val="004F1D27"/>
   </w:style>
-  <w:style w:type="paragraph" w:styleId="En-ttedetabledesmatires">
+  <w:style w:type="paragraph" w:styleId="TOCHeading">
     <w:name w:val="TOC Heading"/>
-    <w:basedOn w:val="Titre1"/>
+    <w:basedOn w:val="Heading1"/>
     <w:next w:val="Normal"/>
     <w:uiPriority w:val="39"/>
     <w:unhideWhenUsed/>
@@ -8111,7 +8276,7 @@
       <w:szCs w:val="28"/>
     </w:rPr>
   </w:style>
-  <w:style w:type="paragraph" w:styleId="TM1">
+  <w:style w:type="paragraph" w:styleId="TOC1">
     <w:name w:val="toc 1"/>
     <w:basedOn w:val="Normal"/>
     <w:next w:val="Normal"/>
@@ -8131,9 +8296,9 @@
       <w:u w:val="single"/>
     </w:rPr>
   </w:style>
-  <w:style w:type="character" w:styleId="Hyperlien">
+  <w:style w:type="character" w:styleId="Hyperlink">
     <w:name w:val="Hyperlink"/>
-    <w:basedOn w:val="Policepardfaut"/>
+    <w:basedOn w:val="DefaultParagraphFont"/>
     <w:uiPriority w:val="99"/>
     <w:unhideWhenUsed/>
     <w:rsid w:val="00AE6F8F"/>
@@ -8142,7 +8307,7 @@
       <w:u w:val="single"/>
     </w:rPr>
   </w:style>
-  <w:style w:type="paragraph" w:styleId="TM2">
+  <w:style w:type="paragraph" w:styleId="TOC2">
     <w:name w:val="toc 2"/>
     <w:basedOn w:val="Normal"/>
     <w:next w:val="Normal"/>
@@ -8158,7 +8323,7 @@
       <w:szCs w:val="22"/>
     </w:rPr>
   </w:style>
-  <w:style w:type="paragraph" w:styleId="TM3">
+  <w:style w:type="paragraph" w:styleId="TOC3">
     <w:name w:val="toc 3"/>
     <w:basedOn w:val="Normal"/>
     <w:next w:val="Normal"/>
@@ -8172,7 +8337,7 @@
       <w:szCs w:val="22"/>
     </w:rPr>
   </w:style>
-  <w:style w:type="paragraph" w:styleId="TM4">
+  <w:style w:type="paragraph" w:styleId="TOC4">
     <w:name w:val="toc 4"/>
     <w:basedOn w:val="Normal"/>
     <w:next w:val="Normal"/>
@@ -8186,7 +8351,7 @@
       <w:szCs w:val="22"/>
     </w:rPr>
   </w:style>
-  <w:style w:type="paragraph" w:styleId="TM5">
+  <w:style w:type="paragraph" w:styleId="TOC5">
     <w:name w:val="toc 5"/>
     <w:basedOn w:val="Normal"/>
     <w:next w:val="Normal"/>
@@ -8200,7 +8365,7 @@
       <w:szCs w:val="22"/>
     </w:rPr>
   </w:style>
-  <w:style w:type="paragraph" w:styleId="TM6">
+  <w:style w:type="paragraph" w:styleId="TOC6">
     <w:name w:val="toc 6"/>
     <w:basedOn w:val="Normal"/>
     <w:next w:val="Normal"/>
@@ -8214,7 +8379,7 @@
       <w:szCs w:val="22"/>
     </w:rPr>
   </w:style>
-  <w:style w:type="paragraph" w:styleId="TM7">
+  <w:style w:type="paragraph" w:styleId="TOC7">
     <w:name w:val="toc 7"/>
     <w:basedOn w:val="Normal"/>
     <w:next w:val="Normal"/>
@@ -8228,7 +8393,7 @@
       <w:szCs w:val="22"/>
     </w:rPr>
   </w:style>
-  <w:style w:type="paragraph" w:styleId="TM8">
+  <w:style w:type="paragraph" w:styleId="TOC8">
     <w:name w:val="toc 8"/>
     <w:basedOn w:val="Normal"/>
     <w:next w:val="Normal"/>
@@ -8242,7 +8407,7 @@
       <w:szCs w:val="22"/>
     </w:rPr>
   </w:style>
-  <w:style w:type="paragraph" w:styleId="TM9">
+  <w:style w:type="paragraph" w:styleId="TOC9">
     <w:name w:val="toc 9"/>
     <w:basedOn w:val="Normal"/>
     <w:next w:val="Normal"/>
@@ -8256,7 +8421,7 @@
       <w:szCs w:val="22"/>
     </w:rPr>
   </w:style>
-  <w:style w:type="paragraph" w:styleId="Paragraphedeliste">
+  <w:style w:type="paragraph" w:styleId="ListParagraph">
     <w:name w:val="List Paragraph"/>
     <w:basedOn w:val="Normal"/>
     <w:uiPriority w:val="34"/>
@@ -8267,10 +8432,10 @@
       <w:contextualSpacing/>
     </w:pPr>
   </w:style>
-  <w:style w:type="paragraph" w:styleId="Pieddepage">
+  <w:style w:type="paragraph" w:styleId="Footer">
     <w:name w:val="footer"/>
     <w:basedOn w:val="Normal"/>
-    <w:link w:val="PieddepageCar"/>
+    <w:link w:val="FooterChar"/>
     <w:uiPriority w:val="99"/>
     <w:unhideWhenUsed/>
     <w:rsid w:val="00112001"/>
@@ -8281,25 +8446,25 @@
       </w:tabs>
     </w:pPr>
   </w:style>
-  <w:style w:type="character" w:customStyle="1" w:styleId="PieddepageCar">
-    <w:name w:val="Pied de page Car"/>
-    <w:basedOn w:val="Policepardfaut"/>
-    <w:link w:val="Pieddepage"/>
+  <w:style w:type="character" w:styleId="FooterChar" w:customStyle="1">
+    <w:name w:val="Footer Char"/>
+    <w:basedOn w:val="DefaultParagraphFont"/>
+    <w:link w:val="Footer"/>
     <w:uiPriority w:val="99"/>
     <w:rsid w:val="00112001"/>
   </w:style>
-  <w:style w:type="character" w:styleId="Numrodepage">
+  <w:style w:type="character" w:styleId="PageNumber">
     <w:name w:val="page number"/>
-    <w:basedOn w:val="Policepardfaut"/>
+    <w:basedOn w:val="DefaultParagraphFont"/>
     <w:uiPriority w:val="99"/>
     <w:semiHidden/>
     <w:unhideWhenUsed/>
     <w:rsid w:val="00112001"/>
   </w:style>
-  <w:style w:type="paragraph" w:styleId="En-tte">
+  <w:style w:type="paragraph" w:styleId="Header">
     <w:name w:val="header"/>
     <w:basedOn w:val="Normal"/>
-    <w:link w:val="En-tteCar"/>
+    <w:link w:val="HeaderChar"/>
     <w:uiPriority w:val="99"/>
     <w:unhideWhenUsed/>
     <w:rsid w:val="00112001"/>
@@ -8310,14 +8475,14 @@
       </w:tabs>
     </w:pPr>
   </w:style>
-  <w:style w:type="character" w:customStyle="1" w:styleId="En-tteCar">
-    <w:name w:val="En-tête Car"/>
-    <w:basedOn w:val="Policepardfaut"/>
-    <w:link w:val="En-tte"/>
+  <w:style w:type="character" w:styleId="HeaderChar" w:customStyle="1">
+    <w:name w:val="Header Char"/>
+    <w:basedOn w:val="DefaultParagraphFont"/>
+    <w:link w:val="Header"/>
     <w:uiPriority w:val="99"/>
     <w:rsid w:val="00112001"/>
   </w:style>
-  <w:style w:type="paragraph" w:styleId="Lgende">
+  <w:style w:type="paragraph" w:styleId="Caption">
     <w:name w:val="caption"/>
     <w:basedOn w:val="Normal"/>
     <w:next w:val="Normal"/>
@@ -8336,10 +8501,10 @@
       <w:szCs w:val="18"/>
     </w:rPr>
   </w:style>
-  <w:style w:type="paragraph" w:styleId="Textedebulles">
+  <w:style w:type="paragraph" w:styleId="BalloonText">
     <w:name w:val="Balloon Text"/>
     <w:basedOn w:val="Normal"/>
-    <w:link w:val="TextedebullesCar"/>
+    <w:link w:val="BalloonTextChar"/>
     <w:uiPriority w:val="99"/>
     <w:semiHidden/>
     <w:unhideWhenUsed/>
@@ -8350,10 +8515,10 @@
       <w:szCs w:val="18"/>
     </w:rPr>
   </w:style>
-  <w:style w:type="character" w:customStyle="1" w:styleId="TextedebullesCar">
-    <w:name w:val="Texte de bulles Car"/>
-    <w:basedOn w:val="Policepardfaut"/>
-    <w:link w:val="Textedebulles"/>
+  <w:style w:type="character" w:styleId="BalloonTextChar" w:customStyle="1">
+    <w:name w:val="Balloon Text Char"/>
+    <w:basedOn w:val="DefaultParagraphFont"/>
+    <w:link w:val="BalloonText"/>
     <w:uiPriority w:val="99"/>
     <w:semiHidden/>
     <w:rsid w:val="00684C08"/>
@@ -8363,37 +8528,37 @@
       <w:szCs w:val="18"/>
     </w:rPr>
   </w:style>
-  <w:style w:type="table" w:styleId="Grilledutableau">
+  <w:style w:type="table" w:styleId="TableGrid">
     <w:name w:val="Table Grid"/>
-    <w:basedOn w:val="TableauNormal"/>
+    <w:basedOn w:val="TableNormal"/>
     <w:uiPriority w:val="39"/>
     <w:rsid w:val="002F4A84"/>
     <w:tblPr>
       <w:tblBorders>
-        <w:top w:val="single" w:sz="4" w:space="0" w:color="auto"/>
-        <w:left w:val="single" w:sz="4" w:space="0" w:color="auto"/>
-        <w:bottom w:val="single" w:sz="4" w:space="0" w:color="auto"/>
-        <w:right w:val="single" w:sz="4" w:space="0" w:color="auto"/>
-        <w:insideH w:val="single" w:sz="4" w:space="0" w:color="auto"/>
-        <w:insideV w:val="single" w:sz="4" w:space="0" w:color="auto"/>
+        <w:top w:val="single" w:color="auto" w:sz="4" w:space="0"/>
+        <w:left w:val="single" w:color="auto" w:sz="4" w:space="0"/>
+        <w:bottom w:val="single" w:color="auto" w:sz="4" w:space="0"/>
+        <w:right w:val="single" w:color="auto" w:sz="4" w:space="0"/>
+        <w:insideH w:val="single" w:color="auto" w:sz="4" w:space="0"/>
+        <w:insideV w:val="single" w:color="auto" w:sz="4" w:space="0"/>
       </w:tblBorders>
     </w:tblPr>
   </w:style>
-  <w:style w:type="table" w:styleId="TableauGrille1clair-Accentuation1">
+  <w:style w:type="table" w:styleId="GridTable1Light-Accent1">
     <w:name w:val="Grid Table 1 Light Accent 1"/>
-    <w:basedOn w:val="TableauNormal"/>
+    <w:basedOn w:val="TableNormal"/>
     <w:uiPriority w:val="46"/>
     <w:rsid w:val="002F4A84"/>
     <w:tblPr>
       <w:tblStyleRowBandSize w:val="1"/>
       <w:tblStyleColBandSize w:val="1"/>
       <w:tblBorders>
-        <w:top w:val="single" w:sz="4" w:space="0" w:color="BDD6EE" w:themeColor="accent1" w:themeTint="66"/>
-        <w:left w:val="single" w:sz="4" w:space="0" w:color="BDD6EE" w:themeColor="accent1" w:themeTint="66"/>
-        <w:bottom w:val="single" w:sz="4" w:space="0" w:color="BDD6EE" w:themeColor="accent1" w:themeTint="66"/>
-        <w:right w:val="single" w:sz="4" w:space="0" w:color="BDD6EE" w:themeColor="accent1" w:themeTint="66"/>
-        <w:insideH w:val="single" w:sz="4" w:space="0" w:color="BDD6EE" w:themeColor="accent1" w:themeTint="66"/>
-        <w:insideV w:val="single" w:sz="4" w:space="0" w:color="BDD6EE" w:themeColor="accent1" w:themeTint="66"/>
+        <w:top w:val="single" w:color="BDD6EE" w:themeColor="accent1" w:themeTint="66" w:sz="4" w:space="0"/>
+        <w:left w:val="single" w:color="BDD6EE" w:themeColor="accent1" w:themeTint="66" w:sz="4" w:space="0"/>
+        <w:bottom w:val="single" w:color="BDD6EE" w:themeColor="accent1" w:themeTint="66" w:sz="4" w:space="0"/>
+        <w:right w:val="single" w:color="BDD6EE" w:themeColor="accent1" w:themeTint="66" w:sz="4" w:space="0"/>
+        <w:insideH w:val="single" w:color="BDD6EE" w:themeColor="accent1" w:themeTint="66" w:sz="4" w:space="0"/>
+        <w:insideV w:val="single" w:color="BDD6EE" w:themeColor="accent1" w:themeTint="66" w:sz="4" w:space="0"/>
       </w:tblBorders>
     </w:tblPr>
     <w:tblStylePr w:type="firstRow">
@@ -8404,7 +8569,7 @@
       <w:tblPr/>
       <w:tcPr>
         <w:tcBorders>
-          <w:bottom w:val="single" w:sz="12" w:space="0" w:color="9CC2E5" w:themeColor="accent1" w:themeTint="99"/>
+          <w:bottom w:val="single" w:color="9CC2E5" w:themeColor="accent1" w:themeTint="99" w:sz="12" w:space="0"/>
         </w:tcBorders>
       </w:tcPr>
     </w:tblStylePr>
@@ -8416,7 +8581,7 @@
       <w:tblPr/>
       <w:tcPr>
         <w:tcBorders>
-          <w:top w:val="double" w:sz="2" w:space="0" w:color="9CC2E5" w:themeColor="accent1" w:themeTint="99"/>
+          <w:top w:val="double" w:color="9CC2E5" w:themeColor="accent1" w:themeTint="99" w:sz="2" w:space="0"/>
         </w:tcBorders>
       </w:tcPr>
     </w:tblStylePr>
@@ -8433,21 +8598,21 @@
       </w:rPr>
     </w:tblStylePr>
   </w:style>
-  <w:style w:type="table" w:styleId="TableauGrille4-Accentuation5">
+  <w:style w:type="table" w:styleId="GridTable4-Accent5">
     <w:name w:val="Grid Table 4 Accent 5"/>
-    <w:basedOn w:val="TableauNormal"/>
+    <w:basedOn w:val="TableNormal"/>
     <w:uiPriority w:val="49"/>
     <w:rsid w:val="002F4A84"/>
     <w:tblPr>
       <w:tblStyleRowBandSize w:val="1"/>
       <w:tblStyleColBandSize w:val="1"/>
       <w:tblBorders>
-        <w:top w:val="single" w:sz="4" w:space="0" w:color="8EAADB" w:themeColor="accent5" w:themeTint="99"/>
-        <w:left w:val="single" w:sz="4" w:space="0" w:color="8EAADB" w:themeColor="accent5" w:themeTint="99"/>
-        <w:bottom w:val="single" w:sz="4" w:space="0" w:color="8EAADB" w:themeColor="accent5" w:themeTint="99"/>
-        <w:right w:val="single" w:sz="4" w:space="0" w:color="8EAADB" w:themeColor="accent5" w:themeTint="99"/>
-        <w:insideH w:val="single" w:sz="4" w:space="0" w:color="8EAADB" w:themeColor="accent5" w:themeTint="99"/>
-        <w:insideV w:val="single" w:sz="4" w:space="0" w:color="8EAADB" w:themeColor="accent5" w:themeTint="99"/>
+        <w:top w:val="single" w:color="8EAADB" w:themeColor="accent5" w:themeTint="99" w:sz="4" w:space="0"/>
+        <w:left w:val="single" w:color="8EAADB" w:themeColor="accent5" w:themeTint="99" w:sz="4" w:space="0"/>
+        <w:bottom w:val="single" w:color="8EAADB" w:themeColor="accent5" w:themeTint="99" w:sz="4" w:space="0"/>
+        <w:right w:val="single" w:color="8EAADB" w:themeColor="accent5" w:themeTint="99" w:sz="4" w:space="0"/>
+        <w:insideH w:val="single" w:color="8EAADB" w:themeColor="accent5" w:themeTint="99" w:sz="4" w:space="0"/>
+        <w:insideV w:val="single" w:color="8EAADB" w:themeColor="accent5" w:themeTint="99" w:sz="4" w:space="0"/>
       </w:tblBorders>
     </w:tblPr>
     <w:tblStylePr w:type="firstRow">
@@ -8459,10 +8624,10 @@
       <w:tblPr/>
       <w:tcPr>
         <w:tcBorders>
-          <w:top w:val="single" w:sz="4" w:space="0" w:color="4472C4" w:themeColor="accent5"/>
-          <w:left w:val="single" w:sz="4" w:space="0" w:color="4472C4" w:themeColor="accent5"/>
-          <w:bottom w:val="single" w:sz="4" w:space="0" w:color="4472C4" w:themeColor="accent5"/>
-          <w:right w:val="single" w:sz="4" w:space="0" w:color="4472C4" w:themeColor="accent5"/>
+          <w:top w:val="single" w:color="4472C4" w:themeColor="accent5" w:sz="4" w:space="0"/>
+          <w:left w:val="single" w:color="4472C4" w:themeColor="accent5" w:sz="4" w:space="0"/>
+          <w:bottom w:val="single" w:color="4472C4" w:themeColor="accent5" w:sz="4" w:space="0"/>
+          <w:right w:val="single" w:color="4472C4" w:themeColor="accent5" w:sz="4" w:space="0"/>
           <w:insideH w:val="nil"/>
           <w:insideV w:val="nil"/>
         </w:tcBorders>
@@ -8477,7 +8642,7 @@
       <w:tblPr/>
       <w:tcPr>
         <w:tcBorders>
-          <w:top w:val="double" w:sz="4" w:space="0" w:color="4472C4" w:themeColor="accent5"/>
+          <w:top w:val="double" w:color="4472C4" w:themeColor="accent5" w:sz="4" w:space="0"/>
         </w:tcBorders>
       </w:tcPr>
     </w:tblStylePr>
@@ -8506,24 +8671,24 @@
       </w:tcPr>
     </w:tblStylePr>
   </w:style>
-  <w:style w:type="paragraph" w:styleId="Notedebasdepage">
+  <w:style w:type="paragraph" w:styleId="FootnoteText">
     <w:name w:val="footnote text"/>
     <w:basedOn w:val="Normal"/>
-    <w:link w:val="NotedebasdepageCar"/>
+    <w:link w:val="FootnoteTextChar"/>
     <w:uiPriority w:val="99"/>
     <w:unhideWhenUsed/>
     <w:rsid w:val="005C3BD9"/>
   </w:style>
-  <w:style w:type="character" w:customStyle="1" w:styleId="NotedebasdepageCar">
-    <w:name w:val="Note de bas de page Car"/>
-    <w:basedOn w:val="Policepardfaut"/>
-    <w:link w:val="Notedebasdepage"/>
+  <w:style w:type="character" w:styleId="FootnoteTextChar" w:customStyle="1">
+    <w:name w:val="Footnote Text Char"/>
+    <w:basedOn w:val="DefaultParagraphFont"/>
+    <w:link w:val="FootnoteText"/>
     <w:uiPriority w:val="99"/>
     <w:rsid w:val="005C3BD9"/>
   </w:style>
-  <w:style w:type="character" w:styleId="Appelnotedebasdep">
+  <w:style w:type="character" w:styleId="FootnoteReference">
     <w:name w:val="footnote reference"/>
-    <w:basedOn w:val="Policepardfaut"/>
+    <w:basedOn w:val="DefaultParagraphFont"/>
     <w:uiPriority w:val="99"/>
     <w:unhideWhenUsed/>
     <w:rsid w:val="005C3BD9"/>
@@ -8531,21 +8696,21 @@
       <w:vertAlign w:val="superscript"/>
     </w:rPr>
   </w:style>
-  <w:style w:type="table" w:styleId="TableauGrille5Fonc-Accentuation5">
+  <w:style w:type="table" w:styleId="GridTable5Dark-Accent5">
     <w:name w:val="Grid Table 5 Dark Accent 5"/>
-    <w:basedOn w:val="TableauNormal"/>
+    <w:basedOn w:val="TableNormal"/>
     <w:uiPriority w:val="50"/>
     <w:rsid w:val="00BD53B0"/>
     <w:tblPr>
       <w:tblStyleRowBandSize w:val="1"/>
       <w:tblStyleColBandSize w:val="1"/>
       <w:tblBorders>
-        <w:top w:val="single" w:sz="4" w:space="0" w:color="FFFFFF" w:themeColor="background1"/>
-        <w:left w:val="single" w:sz="4" w:space="0" w:color="FFFFFF" w:themeColor="background1"/>
-        <w:bottom w:val="single" w:sz="4" w:space="0" w:color="FFFFFF" w:themeColor="background1"/>
-        <w:right w:val="single" w:sz="4" w:space="0" w:color="FFFFFF" w:themeColor="background1"/>
-        <w:insideH w:val="single" w:sz="4" w:space="0" w:color="FFFFFF" w:themeColor="background1"/>
-        <w:insideV w:val="single" w:sz="4" w:space="0" w:color="FFFFFF" w:themeColor="background1"/>
+        <w:top w:val="single" w:color="FFFFFF" w:themeColor="background1" w:sz="4" w:space="0"/>
+        <w:left w:val="single" w:color="FFFFFF" w:themeColor="background1" w:sz="4" w:space="0"/>
+        <w:bottom w:val="single" w:color="FFFFFF" w:themeColor="background1" w:sz="4" w:space="0"/>
+        <w:right w:val="single" w:color="FFFFFF" w:themeColor="background1" w:sz="4" w:space="0"/>
+        <w:insideH w:val="single" w:color="FFFFFF" w:themeColor="background1" w:sz="4" w:space="0"/>
+        <w:insideV w:val="single" w:color="FFFFFF" w:themeColor="background1" w:sz="4" w:space="0"/>
       </w:tblBorders>
     </w:tblPr>
     <w:tcPr>
@@ -8560,9 +8725,9 @@
       <w:tblPr/>
       <w:tcPr>
         <w:tcBorders>
-          <w:top w:val="single" w:sz="4" w:space="0" w:color="FFFFFF" w:themeColor="background1"/>
-          <w:left w:val="single" w:sz="4" w:space="0" w:color="FFFFFF" w:themeColor="background1"/>
-          <w:right w:val="single" w:sz="4" w:space="0" w:color="FFFFFF" w:themeColor="background1"/>
+          <w:top w:val="single" w:color="FFFFFF" w:themeColor="background1" w:sz="4" w:space="0"/>
+          <w:left w:val="single" w:color="FFFFFF" w:themeColor="background1" w:sz="4" w:space="0"/>
+          <w:right w:val="single" w:color="FFFFFF" w:themeColor="background1" w:sz="4" w:space="0"/>
           <w:insideH w:val="nil"/>
           <w:insideV w:val="nil"/>
         </w:tcBorders>
@@ -8578,9 +8743,9 @@
       <w:tblPr/>
       <w:tcPr>
         <w:tcBorders>
-          <w:left w:val="single" w:sz="4" w:space="0" w:color="FFFFFF" w:themeColor="background1"/>
-          <w:bottom w:val="single" w:sz="4" w:space="0" w:color="FFFFFF" w:themeColor="background1"/>
-          <w:right w:val="single" w:sz="4" w:space="0" w:color="FFFFFF" w:themeColor="background1"/>
+          <w:left w:val="single" w:color="FFFFFF" w:themeColor="background1" w:sz="4" w:space="0"/>
+          <w:bottom w:val="single" w:color="FFFFFF" w:themeColor="background1" w:sz="4" w:space="0"/>
+          <w:right w:val="single" w:color="FFFFFF" w:themeColor="background1" w:sz="4" w:space="0"/>
           <w:insideH w:val="nil"/>
           <w:insideV w:val="nil"/>
         </w:tcBorders>
@@ -8596,9 +8761,9 @@
       <w:tblPr/>
       <w:tcPr>
         <w:tcBorders>
-          <w:top w:val="single" w:sz="4" w:space="0" w:color="FFFFFF" w:themeColor="background1"/>
-          <w:left w:val="single" w:sz="4" w:space="0" w:color="FFFFFF" w:themeColor="background1"/>
-          <w:bottom w:val="single" w:sz="4" w:space="0" w:color="FFFFFF" w:themeColor="background1"/>
+          <w:top w:val="single" w:color="FFFFFF" w:themeColor="background1" w:sz="4" w:space="0"/>
+          <w:left w:val="single" w:color="FFFFFF" w:themeColor="background1" w:sz="4" w:space="0"/>
+          <w:bottom w:val="single" w:color="FFFFFF" w:themeColor="background1" w:sz="4" w:space="0"/>
           <w:insideV w:val="nil"/>
         </w:tcBorders>
         <w:shd w:val="clear" w:color="auto" w:fill="4472C4" w:themeFill="accent5"/>
@@ -8613,9 +8778,9 @@
       <w:tblPr/>
       <w:tcPr>
         <w:tcBorders>
-          <w:top w:val="single" w:sz="4" w:space="0" w:color="FFFFFF" w:themeColor="background1"/>
-          <w:bottom w:val="single" w:sz="4" w:space="0" w:color="FFFFFF" w:themeColor="background1"/>
-          <w:right w:val="single" w:sz="4" w:space="0" w:color="FFFFFF" w:themeColor="background1"/>
+          <w:top w:val="single" w:color="FFFFFF" w:themeColor="background1" w:sz="4" w:space="0"/>
+          <w:bottom w:val="single" w:color="FFFFFF" w:themeColor="background1" w:sz="4" w:space="0"/>
+          <w:right w:val="single" w:color="FFFFFF" w:themeColor="background1" w:sz="4" w:space="0"/>
           <w:insideV w:val="nil"/>
         </w:tcBorders>
         <w:shd w:val="clear" w:color="auto" w:fill="4472C4" w:themeFill="accent5"/>
@@ -8634,9 +8799,9 @@
       </w:tcPr>
     </w:tblStylePr>
   </w:style>
-  <w:style w:type="character" w:styleId="Textedelespacerserv">
+  <w:style w:type="character" w:styleId="PlaceholderText">
     <w:name w:val="Placeholder Text"/>
-    <w:basedOn w:val="Policepardfaut"/>
+    <w:basedOn w:val="DefaultParagraphFont"/>
     <w:uiPriority w:val="99"/>
     <w:semiHidden/>
     <w:rsid w:val="00E32E72"/>
@@ -8644,14 +8809,14 @@
       <w:color w:val="808080"/>
     </w:rPr>
   </w:style>
-  <w:style w:type="character" w:customStyle="1" w:styleId="Titre3Car">
-    <w:name w:val="Titre 3 Car"/>
-    <w:basedOn w:val="Policepardfaut"/>
-    <w:link w:val="Titre3"/>
+  <w:style w:type="character" w:styleId="Heading3Char" w:customStyle="1">
+    <w:name w:val="Heading 3 Char"/>
+    <w:basedOn w:val="DefaultParagraphFont"/>
+    <w:link w:val="Heading3"/>
     <w:uiPriority w:val="9"/>
     <w:rsid w:val="00280A4A"/>
     <w:rPr>
-      <w:rFonts w:asciiTheme="majorHAnsi" w:eastAsiaTheme="majorEastAsia" w:hAnsiTheme="majorHAnsi" w:cstheme="majorBidi"/>
+      <w:rFonts w:asciiTheme="majorHAnsi" w:hAnsiTheme="majorHAnsi" w:eastAsiaTheme="majorEastAsia" w:cstheme="majorBidi"/>
       <w:color w:val="1F4D78" w:themeColor="accent1" w:themeShade="7F"/>
     </w:rPr>
   </w:style>

</xml_diff>